<commit_message>
TFS 17655 - Updated to archive Quality Now, Short Calls and Bingo detail records
git-tfs-id: [https://tfs.omnicloud.local/tfs/cco%20program/]$/eCoaching_V2;C46593
</commit_message>
<xml_diff>
--- a/Unit Test/DB/CCO_eCoaching_Log_Archive_DB_UTD.docx
+++ b/Unit Test/DB/CCO_eCoaching_Log_Archive_DB_UTD.docx
@@ -1,6 +1,6 @@
 
 <file path=word/document.xml><?xml version="1.0" encoding="utf-8"?>
-<w:document xmlns:wpc="http://schemas.microsoft.com/office/word/2010/wordprocessingCanvas" xmlns:mc="http://schemas.openxmlformats.org/markup-compatibility/2006" xmlns:o="urn:schemas-microsoft-com:office:office" xmlns:r="http://schemas.openxmlformats.org/officeDocument/2006/relationships" xmlns:m="http://schemas.openxmlformats.org/officeDocument/2006/math" xmlns:v="urn:schemas-microsoft-com:vml" xmlns:wp14="http://schemas.microsoft.com/office/word/2010/wordprocessingDrawing" xmlns:wp="http://schemas.openxmlformats.org/drawingml/2006/wordprocessingDrawing" xmlns:w10="urn:schemas-microsoft-com:office:word" xmlns:w="http://schemas.openxmlformats.org/wordprocessingml/2006/main" xmlns:w14="http://schemas.microsoft.com/office/word/2010/wordml" xmlns:w15="http://schemas.microsoft.com/office/word/2012/wordml" xmlns:wpg="http://schemas.microsoft.com/office/word/2010/wordprocessingGroup" xmlns:wpi="http://schemas.microsoft.com/office/word/2010/wordprocessingInk" xmlns:wne="http://schemas.microsoft.com/office/word/2006/wordml" xmlns:wps="http://schemas.microsoft.com/office/word/2010/wordprocessingShape" mc:Ignorable="w14 w15 wp14">
+<w:document xmlns:wpc="http://schemas.microsoft.com/office/word/2010/wordprocessingCanvas" xmlns:cx="http://schemas.microsoft.com/office/drawing/2014/chartex" xmlns:cx1="http://schemas.microsoft.com/office/drawing/2015/9/8/chartex" xmlns:mc="http://schemas.openxmlformats.org/markup-compatibility/2006" xmlns:o="urn:schemas-microsoft-com:office:office" xmlns:r="http://schemas.openxmlformats.org/officeDocument/2006/relationships" xmlns:m="http://schemas.openxmlformats.org/officeDocument/2006/math" xmlns:v="urn:schemas-microsoft-com:vml" xmlns:wp14="http://schemas.microsoft.com/office/word/2010/wordprocessingDrawing" xmlns:wp="http://schemas.openxmlformats.org/drawingml/2006/wordprocessingDrawing" xmlns:w10="urn:schemas-microsoft-com:office:word" xmlns:w="http://schemas.openxmlformats.org/wordprocessingml/2006/main" xmlns:w14="http://schemas.microsoft.com/office/word/2010/wordml" xmlns:w15="http://schemas.microsoft.com/office/word/2012/wordml" xmlns:w16se="http://schemas.microsoft.com/office/word/2015/wordml/symex" xmlns:wpg="http://schemas.microsoft.com/office/word/2010/wordprocessingGroup" xmlns:wpi="http://schemas.microsoft.com/office/word/2010/wordprocessingInk" xmlns:wne="http://schemas.microsoft.com/office/word/2006/wordml" xmlns:wps="http://schemas.microsoft.com/office/word/2010/wordprocessingShape" mc:Ignorable="w14 w15 w16se wp14">
   <w:body>
     <w:p>
       <w:pPr>
@@ -248,7 +248,7 @@
           <w:sz w:val="18"/>
           <w:szCs w:val="18"/>
         </w:rPr>
-        <w:t>October 20, 2016</w:t>
+        <w:t>July 20, 2020</w:t>
       </w:r>
       <w:r>
         <w:rPr>
@@ -494,7 +494,10 @@
               <w:t xml:space="preserve"> </w:t>
             </w:r>
             <w:r>
-              <w:t>3932 – Manual</w:t>
+              <w:t xml:space="preserve">3932 - </w:t>
+            </w:r>
+            <w:r>
+              <w:t>Manual</w:t>
             </w:r>
             <w:r>
               <w:t>ly Archive Coaching Log Process</w:t>
@@ -529,7 +532,11 @@
               <w:right w:val="single" w:sz="6" w:space="0" w:color="C0C0C0"/>
             </w:tcBorders>
           </w:tcPr>
-          <w:p/>
+          <w:p>
+            <w:r>
+              <w:t>07/20/2020</w:t>
+            </w:r>
+          </w:p>
         </w:tc>
         <w:tc>
           <w:tcPr>
@@ -541,7 +548,11 @@
               <w:right w:val="single" w:sz="6" w:space="0" w:color="C0C0C0"/>
             </w:tcBorders>
           </w:tcPr>
-          <w:p/>
+          <w:p>
+            <w:r>
+              <w:t>2.0</w:t>
+            </w:r>
+          </w:p>
         </w:tc>
         <w:tc>
           <w:tcPr>
@@ -553,6 +564,29 @@
               <w:right w:val="single" w:sz="6" w:space="0" w:color="C0C0C0"/>
             </w:tcBorders>
           </w:tcPr>
+          <w:p>
+            <w:pPr>
+              <w:spacing w:before="60"/>
+              <w:rPr>
+                <w:rFonts w:ascii="Consolas" w:hAnsi="Consolas" w:cs="Consolas"/>
+                <w:color w:val="008000"/>
+                <w:sz w:val="19"/>
+                <w:szCs w:val="19"/>
+              </w:rPr>
+            </w:pPr>
+            <w:r>
+              <w:t>TFS 17655 - Updated to archive Quality Now, Short Calls and Bingo detail records</w:t>
+            </w:r>
+            <w:r>
+              <w:rPr>
+                <w:rFonts w:ascii="Consolas" w:hAnsi="Consolas" w:cs="Consolas"/>
+                <w:color w:val="008000"/>
+                <w:sz w:val="19"/>
+                <w:szCs w:val="19"/>
+              </w:rPr>
+              <w:t xml:space="preserve"> </w:t>
+            </w:r>
+          </w:p>
           <w:p/>
         </w:tc>
         <w:tc>
@@ -565,7 +599,11 @@
               <w:right w:val="single" w:sz="6" w:space="0" w:color="C0C0C0"/>
             </w:tcBorders>
           </w:tcPr>
-          <w:p/>
+          <w:p>
+            <w:r>
+              <w:t>Susmitha Palacherla</w:t>
+            </w:r>
+          </w:p>
         </w:tc>
       </w:tr>
       <w:tr>
@@ -776,6 +814,7 @@
               <w:tab w:val="right" w:leader="dot" w:pos="13670"/>
             </w:tabs>
             <w:rPr>
+              <w:ins w:id="15" w:author="Palacherla, Susmitha C (NE)" w:date="2020-07-20T12:12:00Z"/>
               <w:rFonts w:asciiTheme="minorHAnsi" w:eastAsiaTheme="minorEastAsia" w:hAnsiTheme="minorHAnsi" w:cstheme="minorBidi"/>
               <w:noProof/>
               <w:sz w:val="22"/>
@@ -791,7 +830,47 @@
           <w:r>
             <w:fldChar w:fldCharType="separate"/>
           </w:r>
-          <w:hyperlink w:anchor="_Toc464468451" w:history="1">
+          <w:ins w:id="16" w:author="Palacherla, Susmitha C (NE)" w:date="2020-07-20T12:12:00Z">
+            <w:r>
+              <w:rPr>
+                <w:rStyle w:val="Hyperlink"/>
+                <w:noProof/>
+              </w:rPr>
+              <w:fldChar w:fldCharType="begin"/>
+            </w:r>
+            <w:r>
+              <w:rPr>
+                <w:rStyle w:val="Hyperlink"/>
+                <w:noProof/>
+              </w:rPr>
+              <w:instrText xml:space="preserve"> </w:instrText>
+            </w:r>
+            <w:r>
+              <w:rPr>
+                <w:noProof/>
+              </w:rPr>
+              <w:instrText>HYPERLINK \l "_Toc46139594"</w:instrText>
+            </w:r>
+            <w:r>
+              <w:rPr>
+                <w:rStyle w:val="Hyperlink"/>
+                <w:noProof/>
+              </w:rPr>
+              <w:instrText xml:space="preserve"> </w:instrText>
+            </w:r>
+            <w:r>
+              <w:rPr>
+                <w:rStyle w:val="Hyperlink"/>
+                <w:noProof/>
+              </w:rPr>
+            </w:r>
+            <w:r>
+              <w:rPr>
+                <w:rStyle w:val="Hyperlink"/>
+                <w:noProof/>
+              </w:rPr>
+              <w:fldChar w:fldCharType="separate"/>
+            </w:r>
             <w:r>
               <w:rPr>
                 <w:rStyle w:val="Hyperlink"/>
@@ -834,7 +913,7 @@
                 <w:noProof/>
                 <w:webHidden/>
               </w:rPr>
-              <w:instrText xml:space="preserve"> PAGEREF _Toc464468451 \h </w:instrText>
+              <w:instrText xml:space="preserve"> PAGEREF _Toc46139594 \h </w:instrText>
             </w:r>
             <w:r>
               <w:rPr>
@@ -842,28 +921,234 @@
                 <w:webHidden/>
               </w:rPr>
             </w:r>
+          </w:ins>
+          <w:r>
+            <w:rPr>
+              <w:noProof/>
+              <w:webHidden/>
+            </w:rPr>
+            <w:fldChar w:fldCharType="separate"/>
+          </w:r>
+          <w:ins w:id="17" w:author="Palacherla, Susmitha C (NE)" w:date="2020-07-20T12:12:00Z">
             <w:r>
               <w:rPr>
                 <w:noProof/>
                 <w:webHidden/>
               </w:rPr>
+              <w:t>4</w:t>
+            </w:r>
+            <w:r>
+              <w:rPr>
+                <w:noProof/>
+                <w:webHidden/>
+              </w:rPr>
+              <w:fldChar w:fldCharType="end"/>
+            </w:r>
+            <w:r>
+              <w:rPr>
+                <w:rStyle w:val="Hyperlink"/>
+                <w:noProof/>
+              </w:rPr>
+              <w:fldChar w:fldCharType="end"/>
+            </w:r>
+          </w:ins>
+        </w:p>
+        <w:p>
+          <w:pPr>
+            <w:pStyle w:val="TOC2"/>
+            <w:tabs>
+              <w:tab w:val="left" w:pos="660"/>
+              <w:tab w:val="right" w:leader="dot" w:pos="13670"/>
+            </w:tabs>
+            <w:rPr>
+              <w:ins w:id="18" w:author="Palacherla, Susmitha C (NE)" w:date="2020-07-20T12:12:00Z"/>
+              <w:rFonts w:asciiTheme="minorHAnsi" w:eastAsiaTheme="minorEastAsia" w:hAnsiTheme="minorHAnsi" w:cstheme="minorBidi"/>
+              <w:noProof/>
+              <w:sz w:val="22"/>
+              <w:szCs w:val="22"/>
+            </w:rPr>
+          </w:pPr>
+          <w:ins w:id="19" w:author="Palacherla, Susmitha C (NE)" w:date="2020-07-20T12:12:00Z">
+            <w:r>
+              <w:rPr>
+                <w:rStyle w:val="Hyperlink"/>
+                <w:noProof/>
+              </w:rPr>
+              <w:fldChar w:fldCharType="begin"/>
+            </w:r>
+            <w:r>
+              <w:rPr>
+                <w:rStyle w:val="Hyperlink"/>
+                <w:noProof/>
+              </w:rPr>
+              <w:instrText xml:space="preserve"> </w:instrText>
+            </w:r>
+            <w:r>
+              <w:rPr>
+                <w:noProof/>
+              </w:rPr>
+              <w:instrText>HYPERLINK \l "_Toc46139595"</w:instrText>
+            </w:r>
+            <w:r>
+              <w:rPr>
+                <w:rStyle w:val="Hyperlink"/>
+                <w:noProof/>
+              </w:rPr>
+              <w:instrText xml:space="preserve"> </w:instrText>
+            </w:r>
+            <w:r>
+              <w:rPr>
+                <w:rStyle w:val="Hyperlink"/>
+                <w:noProof/>
+              </w:rPr>
+            </w:r>
+            <w:r>
+              <w:rPr>
+                <w:rStyle w:val="Hyperlink"/>
+                <w:noProof/>
+              </w:rPr>
               <w:fldChar w:fldCharType="separate"/>
             </w:r>
             <w:r>
               <w:rPr>
+                <w:rStyle w:val="Hyperlink"/>
+                <w:noProof/>
+              </w:rPr>
+              <w:t>2.</w:t>
+            </w:r>
+            <w:r>
+              <w:rPr>
+                <w:rFonts w:asciiTheme="minorHAnsi" w:eastAsiaTheme="minorEastAsia" w:hAnsiTheme="minorHAnsi" w:cstheme="minorBidi"/>
+                <w:noProof/>
+                <w:sz w:val="22"/>
+                <w:szCs w:val="22"/>
+              </w:rPr>
+              <w:tab/>
+            </w:r>
+            <w:r>
+              <w:rPr>
+                <w:rStyle w:val="Hyperlink"/>
+                <w:noProof/>
+              </w:rPr>
+              <w:t>TFS 17655 – Archive Quality Now, Short Calls and Bingo detail records</w:t>
+            </w:r>
+            <w:r>
+              <w:rPr>
                 <w:noProof/>
                 <w:webHidden/>
               </w:rPr>
-              <w:t>4</w:t>
+              <w:tab/>
             </w:r>
             <w:r>
               <w:rPr>
                 <w:noProof/>
                 <w:webHidden/>
               </w:rPr>
+              <w:fldChar w:fldCharType="begin"/>
+            </w:r>
+            <w:r>
+              <w:rPr>
+                <w:noProof/>
+                <w:webHidden/>
+              </w:rPr>
+              <w:instrText xml:space="preserve"> PAGEREF _Toc46139595 \h </w:instrText>
+            </w:r>
+            <w:r>
+              <w:rPr>
+                <w:noProof/>
+                <w:webHidden/>
+              </w:rPr>
+            </w:r>
+          </w:ins>
+          <w:r>
+            <w:rPr>
+              <w:noProof/>
+              <w:webHidden/>
+            </w:rPr>
+            <w:fldChar w:fldCharType="separate"/>
+          </w:r>
+          <w:ins w:id="20" w:author="Palacherla, Susmitha C (NE)" w:date="2020-07-20T12:12:00Z">
+            <w:r>
+              <w:rPr>
+                <w:noProof/>
+                <w:webHidden/>
+              </w:rPr>
+              <w:t>6</w:t>
+            </w:r>
+            <w:r>
+              <w:rPr>
+                <w:noProof/>
+                <w:webHidden/>
+              </w:rPr>
               <w:fldChar w:fldCharType="end"/>
             </w:r>
-          </w:hyperlink>
+            <w:r>
+              <w:rPr>
+                <w:rStyle w:val="Hyperlink"/>
+                <w:noProof/>
+              </w:rPr>
+              <w:fldChar w:fldCharType="end"/>
+            </w:r>
+          </w:ins>
+        </w:p>
+        <w:p>
+          <w:pPr>
+            <w:pStyle w:val="TOC2"/>
+            <w:tabs>
+              <w:tab w:val="left" w:pos="660"/>
+              <w:tab w:val="right" w:leader="dot" w:pos="13670"/>
+            </w:tabs>
+            <w:rPr>
+              <w:del w:id="21" w:author="Palacherla, Susmitha C (NE)" w:date="2020-07-20T12:12:00Z"/>
+              <w:rFonts w:asciiTheme="minorHAnsi" w:eastAsiaTheme="minorEastAsia" w:hAnsiTheme="minorHAnsi" w:cstheme="minorBidi"/>
+              <w:noProof/>
+              <w:sz w:val="22"/>
+              <w:szCs w:val="22"/>
+            </w:rPr>
+          </w:pPr>
+          <w:del w:id="22" w:author="Palacherla, Susmitha C (NE)" w:date="2020-07-20T12:12:00Z">
+            <w:r>
+              <w:rPr>
+                <w:noProof/>
+                <w:rPrChange w:id="23" w:author="Palacherla, Susmitha C (NE)" w:date="2020-07-20T12:12:00Z">
+                  <w:rPr>
+                    <w:rStyle w:val="Hyperlink"/>
+                    <w:noProof/>
+                  </w:rPr>
+                </w:rPrChange>
+              </w:rPr>
+              <w:delText>1.</w:delText>
+            </w:r>
+            <w:r>
+              <w:rPr>
+                <w:rFonts w:asciiTheme="minorHAnsi" w:eastAsiaTheme="minorEastAsia" w:hAnsiTheme="minorHAnsi" w:cstheme="minorBidi"/>
+                <w:noProof/>
+                <w:sz w:val="22"/>
+                <w:szCs w:val="22"/>
+              </w:rPr>
+              <w:tab/>
+            </w:r>
+            <w:r>
+              <w:rPr>
+                <w:noProof/>
+                <w:rPrChange w:id="24" w:author="Palacherla, Susmitha C (NE)" w:date="2020-07-20T12:12:00Z">
+                  <w:rPr>
+                    <w:rStyle w:val="Hyperlink"/>
+                    <w:noProof/>
+                  </w:rPr>
+                </w:rPrChange>
+              </w:rPr>
+              <w:delText>TFS 3932 – Manually Archive Coaching Logs</w:delText>
+            </w:r>
+            <w:r>
+              <w:rPr>
+                <w:noProof/>
+                <w:webHidden/>
+              </w:rPr>
+              <w:tab/>
+              <w:delText>4</w:delText>
+            </w:r>
+          </w:del>
         </w:p>
         <w:p>
           <w:r>
@@ -883,6 +1168,18 @@
           <w:sz w:val="18"/>
         </w:rPr>
       </w:pPr>
+    </w:p>
+    <w:p/>
+    <w:p/>
+    <w:p/>
+    <w:p/>
+    <w:p/>
+    <w:p/>
+    <w:p/>
+    <w:p/>
+    <w:p>
+      <w:bookmarkStart w:id="25" w:name="_GoBack"/>
+      <w:bookmarkEnd w:id="25"/>
     </w:p>
     <w:p/>
     <w:p/>
@@ -910,15 +1207,6 @@
     <w:p/>
     <w:p/>
     <w:p/>
-    <w:p/>
-    <w:p/>
-    <w:p/>
-    <w:p/>
-    <w:p/>
-    <w:p/>
-    <w:p/>
-    <w:p/>
-    <w:p/>
     <w:p>
       <w:pPr>
         <w:pStyle w:val="Heading2"/>
@@ -951,7 +1239,7 @@
           <w:numId w:val="2"/>
         </w:numPr>
       </w:pPr>
-      <w:bookmarkStart w:id="15" w:name="_Toc464468451"/>
+      <w:bookmarkStart w:id="26" w:name="_Toc46139594"/>
       <w:r>
         <w:t xml:space="preserve">TFS </w:t>
       </w:r>
@@ -961,7 +1249,7 @@
       <w:r>
         <w:t>ly Archive Coaching Logs</w:t>
       </w:r>
-      <w:bookmarkEnd w:id="15"/>
+      <w:bookmarkEnd w:id="26"/>
     </w:p>
     <w:p/>
     <w:p/>
@@ -1202,8 +1490,6 @@
             <w:r>
               <w:t>value for the ‘Archived By’ attribute.</w:t>
             </w:r>
-            <w:bookmarkStart w:id="16" w:name="_GoBack"/>
-            <w:bookmarkEnd w:id="16"/>
           </w:p>
           <w:p/>
         </w:tc>
@@ -2393,7 +2679,6 @@
                 <w:noProof/>
                 <w:color w:val="0000FF"/>
               </w:rPr>
-              <w:lastRenderedPageBreak/>
               <w:t>select</w:t>
             </w:r>
             <w:r>
@@ -3302,6 +3587,3186 @@
     <w:p/>
     <w:p/>
     <w:p/>
+    <w:p/>
+    <w:p/>
+    <w:p/>
+    <w:p/>
+    <w:p>
+      <w:pPr>
+        <w:rPr>
+          <w:b/>
+          <w:sz w:val="24"/>
+        </w:rPr>
+      </w:pPr>
+    </w:p>
+    <w:p>
+      <w:pPr>
+        <w:pStyle w:val="Heading2"/>
+        <w:numPr>
+          <w:ilvl w:val="0"/>
+          <w:numId w:val="2"/>
+        </w:numPr>
+      </w:pPr>
+      <w:bookmarkStart w:id="27" w:name="_Toc46139595"/>
+      <w:r>
+        <w:t xml:space="preserve">TFS </w:t>
+      </w:r>
+      <w:ins w:id="28" w:author="Palacherla, Susmitha C (NE)" w:date="2020-07-20T12:09:00Z">
+        <w:r>
+          <w:t>17655</w:t>
+        </w:r>
+      </w:ins>
+      <w:del w:id="29" w:author="Palacherla, Susmitha C (NE)" w:date="2020-07-20T12:09:00Z">
+        <w:r>
+          <w:delText>3932</w:delText>
+        </w:r>
+      </w:del>
+      <w:r>
+        <w:t xml:space="preserve"> – A</w:t>
+      </w:r>
+      <w:r>
+        <w:t>rchive Quality Now, Short Calls and Bingo detail records</w:t>
+      </w:r>
+      <w:bookmarkEnd w:id="27"/>
+      <w:r>
+        <w:t xml:space="preserve"> </w:t>
+      </w:r>
+    </w:p>
+    <w:p/>
+    <w:tbl>
+      <w:tblPr>
+        <w:tblW w:w="0" w:type="auto"/>
+        <w:tblInd w:w="-612" w:type="dxa"/>
+        <w:tblBorders>
+          <w:top w:val="single" w:sz="4" w:space="0" w:color="auto"/>
+          <w:left w:val="single" w:sz="4" w:space="0" w:color="auto"/>
+          <w:bottom w:val="single" w:sz="4" w:space="0" w:color="auto"/>
+          <w:right w:val="single" w:sz="4" w:space="0" w:color="auto"/>
+          <w:insideH w:val="single" w:sz="4" w:space="0" w:color="auto"/>
+          <w:insideV w:val="single" w:sz="4" w:space="0" w:color="auto"/>
+        </w:tblBorders>
+        <w:tblLayout w:type="fixed"/>
+        <w:tblLook w:val="0000" w:firstRow="0" w:lastRow="0" w:firstColumn="0" w:lastColumn="0" w:noHBand="0" w:noVBand="0"/>
+      </w:tblPr>
+      <w:tblGrid>
+        <w:gridCol w:w="2549"/>
+        <w:gridCol w:w="10455"/>
+      </w:tblGrid>
+      <w:tr>
+        <w:trPr>
+          <w:tblHeader/>
+        </w:trPr>
+        <w:tc>
+          <w:tcPr>
+            <w:tcW w:w="2549" w:type="dxa"/>
+            <w:shd w:val="solid" w:color="auto" w:fill="000000"/>
+          </w:tcPr>
+          <w:p>
+            <w:r>
+              <w:t>Item</w:t>
+            </w:r>
+          </w:p>
+        </w:tc>
+        <w:tc>
+          <w:tcPr>
+            <w:tcW w:w="10455" w:type="dxa"/>
+            <w:shd w:val="solid" w:color="auto" w:fill="000000"/>
+          </w:tcPr>
+          <w:p>
+            <w:r>
+              <w:t>Description</w:t>
+            </w:r>
+          </w:p>
+        </w:tc>
+      </w:tr>
+      <w:tr>
+        <w:tc>
+          <w:tcPr>
+            <w:tcW w:w="2549" w:type="dxa"/>
+          </w:tcPr>
+          <w:p>
+            <w:r>
+              <w:t>Change Type</w:t>
+            </w:r>
+          </w:p>
+        </w:tc>
+        <w:tc>
+          <w:tcPr>
+            <w:tcW w:w="10455" w:type="dxa"/>
+          </w:tcPr>
+          <w:p>
+            <w:r>
+              <w:t>Change Request</w:t>
+            </w:r>
+          </w:p>
+        </w:tc>
+      </w:tr>
+      <w:tr>
+        <w:trPr>
+          <w:trHeight w:val="125"/>
+        </w:trPr>
+        <w:tc>
+          <w:tcPr>
+            <w:tcW w:w="2549" w:type="dxa"/>
+          </w:tcPr>
+          <w:p>
+            <w:r>
+              <w:t>Change Description</w:t>
+            </w:r>
+          </w:p>
+        </w:tc>
+        <w:tc>
+          <w:tcPr>
+            <w:tcW w:w="10455" w:type="dxa"/>
+          </w:tcPr>
+          <w:p>
+            <w:r>
+              <w:t>A</w:t>
+            </w:r>
+            <w:r>
+              <w:t xml:space="preserve">rchive Quality Now, Short Calls and Bingo </w:t>
+            </w:r>
+            <w:ins w:id="30" w:author="Palacherla, Susmitha C (NE)" w:date="2020-07-20T12:10:00Z">
+              <w:r>
+                <w:t>D</w:t>
+              </w:r>
+            </w:ins>
+            <w:del w:id="31" w:author="Palacherla, Susmitha C (NE)" w:date="2020-07-20T12:09:00Z">
+              <w:r>
+                <w:delText>d</w:delText>
+              </w:r>
+            </w:del>
+            <w:r>
+              <w:t>etail records</w:t>
+            </w:r>
+          </w:p>
+        </w:tc>
+      </w:tr>
+      <w:tr>
+        <w:tc>
+          <w:tcPr>
+            <w:tcW w:w="2549" w:type="dxa"/>
+          </w:tcPr>
+          <w:p>
+            <w:r>
+              <w:t>Test Environment</w:t>
+            </w:r>
+          </w:p>
+        </w:tc>
+        <w:tc>
+          <w:tcPr>
+            <w:tcW w:w="10455" w:type="dxa"/>
+          </w:tcPr>
+          <w:p>
+            <w:r>
+              <w:t xml:space="preserve">eCoaching_Dev database on </w:t>
+            </w:r>
+            <w:r>
+              <w:t>f3420-ecldbd01</w:t>
+            </w:r>
+            <w:r>
+              <w:t xml:space="preserve"> </w:t>
+            </w:r>
+          </w:p>
+        </w:tc>
+      </w:tr>
+      <w:tr>
+        <w:tc>
+          <w:tcPr>
+            <w:tcW w:w="2549" w:type="dxa"/>
+          </w:tcPr>
+          <w:p>
+            <w:r>
+              <w:t>Code Modules created/updated</w:t>
+            </w:r>
+          </w:p>
+        </w:tc>
+        <w:tc>
+          <w:tcPr>
+            <w:tcW w:w="10455" w:type="dxa"/>
+          </w:tcPr>
+          <w:p>
+            <w:r>
+              <w:t>Create</w:t>
+            </w:r>
+            <w:r>
+              <w:t>3</w:t>
+            </w:r>
+            <w:r>
+              <w:t xml:space="preserve"> new tables for Archiving </w:t>
+            </w:r>
+            <w:r>
+              <w:t>Quality Now, Short Calls and Bingo detail records</w:t>
+            </w:r>
+            <w:r>
+              <w:t xml:space="preserve"> </w:t>
+            </w:r>
+            <w:r>
+              <w:t>respectively</w:t>
+            </w:r>
+          </w:p>
+          <w:p/>
+        </w:tc>
+      </w:tr>
+      <w:tr>
+        <w:tc>
+          <w:tcPr>
+            <w:tcW w:w="2549" w:type="dxa"/>
+          </w:tcPr>
+          <w:p>
+            <w:r>
+              <w:t>Code doc</w:t>
+            </w:r>
+          </w:p>
+        </w:tc>
+        <w:tc>
+          <w:tcPr>
+            <w:tcW w:w="10455" w:type="dxa"/>
+          </w:tcPr>
+          <w:p>
+            <w:r>
+              <w:t>CCO_eCoaching_Maintenance_Create.sql</w:t>
+            </w:r>
+          </w:p>
+        </w:tc>
+      </w:tr>
+      <w:tr>
+        <w:trPr>
+          <w:trHeight w:val="755"/>
+        </w:trPr>
+        <w:tc>
+          <w:tcPr>
+            <w:tcW w:w="2549" w:type="dxa"/>
+          </w:tcPr>
+          <w:p>
+            <w:r>
+              <w:t>Notes</w:t>
+            </w:r>
+          </w:p>
+        </w:tc>
+        <w:tc>
+          <w:tcPr>
+            <w:tcW w:w="10455" w:type="dxa"/>
+          </w:tcPr>
+          <w:p>
+            <w:r>
+              <w:t>A stored procedure will be used to archive the coaching logs.(</w:t>
+            </w:r>
+            <w:r>
+              <w:t xml:space="preserve"> PROCEDURE [EC].[</w:t>
+            </w:r>
+            <w:r>
+              <w:t xml:space="preserve"> </w:t>
+            </w:r>
+            <w:r>
+              <w:t>sp_Insert_Into_Coaching_Log_Archive])</w:t>
+            </w:r>
+          </w:p>
+          <w:p>
+            <w:r>
+              <w:t>The stored procedure will accept one input parameter which is the value for the ‘Archived By’ attribute.</w:t>
+            </w:r>
+          </w:p>
+          <w:p/>
+        </w:tc>
+      </w:tr>
+      <w:tr>
+        <w:tc>
+          <w:tcPr>
+            <w:tcW w:w="2549" w:type="dxa"/>
+          </w:tcPr>
+          <w:p>
+            <w:r>
+              <w:t>Useful sql</w:t>
+            </w:r>
+          </w:p>
+        </w:tc>
+        <w:tc>
+          <w:tcPr>
+            <w:tcW w:w="10455" w:type="dxa"/>
+          </w:tcPr>
+          <w:p>
+            <w:pPr>
+              <w:overflowPunct/>
+              <w:textAlignment w:val="auto"/>
+              <w:rPr>
+                <w:rFonts w:ascii="Courier New" w:hAnsi="Courier New" w:cs="Courier New"/>
+                <w:noProof/>
+              </w:rPr>
+            </w:pPr>
+          </w:p>
+          <w:p>
+            <w:pPr>
+              <w:overflowPunct/>
+              <w:textAlignment w:val="auto"/>
+              <w:rPr>
+                <w:rFonts w:ascii="Consolas" w:hAnsi="Consolas" w:cs="Consolas"/>
+                <w:color w:val="000000"/>
+                <w:sz w:val="19"/>
+                <w:szCs w:val="19"/>
+              </w:rPr>
+            </w:pPr>
+            <w:r>
+              <w:rPr>
+                <w:rFonts w:ascii="Consolas" w:hAnsi="Consolas" w:cs="Consolas"/>
+                <w:color w:val="000000"/>
+                <w:sz w:val="19"/>
+                <w:szCs w:val="19"/>
+              </w:rPr>
+              <w:t xml:space="preserve">  </w:t>
+            </w:r>
+            <w:r>
+              <w:rPr>
+                <w:rFonts w:ascii="Consolas" w:hAnsi="Consolas" w:cs="Consolas"/>
+                <w:color w:val="0000FF"/>
+                <w:sz w:val="19"/>
+                <w:szCs w:val="19"/>
+              </w:rPr>
+              <w:t>SELECT</w:t>
+            </w:r>
+            <w:r>
+              <w:rPr>
+                <w:rFonts w:ascii="Consolas" w:hAnsi="Consolas" w:cs="Consolas"/>
+                <w:color w:val="000000"/>
+                <w:sz w:val="19"/>
+                <w:szCs w:val="19"/>
+              </w:rPr>
+              <w:t xml:space="preserve"> </w:t>
+            </w:r>
+            <w:r>
+              <w:rPr>
+                <w:rFonts w:ascii="Consolas" w:hAnsi="Consolas" w:cs="Consolas"/>
+                <w:color w:val="0000FF"/>
+                <w:sz w:val="19"/>
+                <w:szCs w:val="19"/>
+              </w:rPr>
+              <w:t>DISTINCT</w:t>
+            </w:r>
+            <w:r>
+              <w:rPr>
+                <w:rFonts w:ascii="Consolas" w:hAnsi="Consolas" w:cs="Consolas"/>
+                <w:color w:val="000000"/>
+                <w:sz w:val="19"/>
+                <w:szCs w:val="19"/>
+              </w:rPr>
+              <w:t xml:space="preserve"> [CoachingID]</w:t>
+            </w:r>
+          </w:p>
+          <w:p>
+            <w:pPr>
+              <w:overflowPunct/>
+              <w:textAlignment w:val="auto"/>
+              <w:rPr>
+                <w:rFonts w:ascii="Consolas" w:hAnsi="Consolas" w:cs="Consolas"/>
+                <w:color w:val="000000"/>
+                <w:sz w:val="19"/>
+                <w:szCs w:val="19"/>
+              </w:rPr>
+            </w:pPr>
+            <w:r>
+              <w:rPr>
+                <w:rFonts w:ascii="Consolas" w:hAnsi="Consolas" w:cs="Consolas"/>
+                <w:color w:val="000000"/>
+                <w:sz w:val="19"/>
+                <w:szCs w:val="19"/>
+              </w:rPr>
+              <w:t xml:space="preserve">  </w:t>
+            </w:r>
+            <w:r>
+              <w:rPr>
+                <w:rFonts w:ascii="Consolas" w:hAnsi="Consolas" w:cs="Consolas"/>
+                <w:color w:val="0000FF"/>
+                <w:sz w:val="19"/>
+                <w:szCs w:val="19"/>
+              </w:rPr>
+              <w:t>FROM</w:t>
+            </w:r>
+            <w:r>
+              <w:rPr>
+                <w:rFonts w:ascii="Consolas" w:hAnsi="Consolas" w:cs="Consolas"/>
+                <w:color w:val="000000"/>
+                <w:sz w:val="19"/>
+                <w:szCs w:val="19"/>
+              </w:rPr>
+              <w:t xml:space="preserve"> [EC]</w:t>
+            </w:r>
+            <w:r>
+              <w:rPr>
+                <w:rFonts w:ascii="Consolas" w:hAnsi="Consolas" w:cs="Consolas"/>
+                <w:color w:val="808080"/>
+                <w:sz w:val="19"/>
+                <w:szCs w:val="19"/>
+              </w:rPr>
+              <w:t>.</w:t>
+            </w:r>
+            <w:r>
+              <w:rPr>
+                <w:rFonts w:ascii="Consolas" w:hAnsi="Consolas" w:cs="Consolas"/>
+                <w:color w:val="000000"/>
+                <w:sz w:val="19"/>
+                <w:szCs w:val="19"/>
+              </w:rPr>
+              <w:t>[Coaching_Log] CL</w:t>
+            </w:r>
+          </w:p>
+          <w:p>
+            <w:pPr>
+              <w:overflowPunct/>
+              <w:textAlignment w:val="auto"/>
+              <w:rPr>
+                <w:rFonts w:ascii="Consolas" w:hAnsi="Consolas" w:cs="Consolas"/>
+                <w:color w:val="000000"/>
+                <w:sz w:val="19"/>
+                <w:szCs w:val="19"/>
+              </w:rPr>
+            </w:pPr>
+            <w:r>
+              <w:rPr>
+                <w:rFonts w:ascii="Consolas" w:hAnsi="Consolas" w:cs="Consolas"/>
+                <w:color w:val="000000"/>
+                <w:sz w:val="19"/>
+                <w:szCs w:val="19"/>
+              </w:rPr>
+              <w:t xml:space="preserve">  </w:t>
+            </w:r>
+            <w:r>
+              <w:rPr>
+                <w:rFonts w:ascii="Consolas" w:hAnsi="Consolas" w:cs="Consolas"/>
+                <w:color w:val="0000FF"/>
+                <w:sz w:val="19"/>
+                <w:szCs w:val="19"/>
+              </w:rPr>
+              <w:t>WHERE</w:t>
+            </w:r>
+            <w:r>
+              <w:rPr>
+                <w:rFonts w:ascii="Consolas" w:hAnsi="Consolas" w:cs="Consolas"/>
+                <w:color w:val="000000"/>
+                <w:sz w:val="19"/>
+                <w:szCs w:val="19"/>
+              </w:rPr>
+              <w:t xml:space="preserve"> CL</w:t>
+            </w:r>
+            <w:r>
+              <w:rPr>
+                <w:rFonts w:ascii="Consolas" w:hAnsi="Consolas" w:cs="Consolas"/>
+                <w:color w:val="808080"/>
+                <w:sz w:val="19"/>
+                <w:szCs w:val="19"/>
+              </w:rPr>
+              <w:t>.</w:t>
+            </w:r>
+            <w:r>
+              <w:rPr>
+                <w:rFonts w:ascii="Consolas" w:hAnsi="Consolas" w:cs="Consolas"/>
+                <w:color w:val="000000"/>
+                <w:sz w:val="19"/>
+                <w:szCs w:val="19"/>
+              </w:rPr>
+              <w:t xml:space="preserve">StatusID </w:t>
+            </w:r>
+            <w:r>
+              <w:rPr>
+                <w:rFonts w:ascii="Consolas" w:hAnsi="Consolas" w:cs="Consolas"/>
+                <w:color w:val="808080"/>
+                <w:sz w:val="19"/>
+                <w:szCs w:val="19"/>
+              </w:rPr>
+              <w:t>=</w:t>
+            </w:r>
+            <w:r>
+              <w:rPr>
+                <w:rFonts w:ascii="Consolas" w:hAnsi="Consolas" w:cs="Consolas"/>
+                <w:color w:val="000000"/>
+                <w:sz w:val="19"/>
+                <w:szCs w:val="19"/>
+              </w:rPr>
+              <w:t xml:space="preserve"> 2</w:t>
+            </w:r>
+          </w:p>
+          <w:p>
+            <w:pPr>
+              <w:overflowPunct/>
+              <w:textAlignment w:val="auto"/>
+              <w:rPr>
+                <w:rFonts w:ascii="Consolas" w:hAnsi="Consolas" w:cs="Consolas"/>
+                <w:color w:val="808080"/>
+                <w:sz w:val="19"/>
+                <w:szCs w:val="19"/>
+              </w:rPr>
+            </w:pPr>
+            <w:r>
+              <w:rPr>
+                <w:rFonts w:ascii="Consolas" w:hAnsi="Consolas" w:cs="Consolas"/>
+                <w:color w:val="000000"/>
+                <w:sz w:val="19"/>
+                <w:szCs w:val="19"/>
+              </w:rPr>
+              <w:t xml:space="preserve">  </w:t>
+            </w:r>
+            <w:r>
+              <w:rPr>
+                <w:rFonts w:ascii="Consolas" w:hAnsi="Consolas" w:cs="Consolas"/>
+                <w:color w:val="808080"/>
+                <w:sz w:val="19"/>
+                <w:szCs w:val="19"/>
+              </w:rPr>
+              <w:t>and</w:t>
+            </w:r>
+            <w:r>
+              <w:rPr>
+                <w:rFonts w:ascii="Consolas" w:hAnsi="Consolas" w:cs="Consolas"/>
+                <w:color w:val="000000"/>
+                <w:sz w:val="19"/>
+                <w:szCs w:val="19"/>
+              </w:rPr>
+              <w:t xml:space="preserve"> CL</w:t>
+            </w:r>
+            <w:r>
+              <w:rPr>
+                <w:rFonts w:ascii="Consolas" w:hAnsi="Consolas" w:cs="Consolas"/>
+                <w:color w:val="808080"/>
+                <w:sz w:val="19"/>
+                <w:szCs w:val="19"/>
+              </w:rPr>
+              <w:t>.</w:t>
+            </w:r>
+            <w:r>
+              <w:rPr>
+                <w:rFonts w:ascii="Consolas" w:hAnsi="Consolas" w:cs="Consolas"/>
+                <w:color w:val="000000"/>
+                <w:sz w:val="19"/>
+                <w:szCs w:val="19"/>
+              </w:rPr>
+              <w:t xml:space="preserve">[SubmittedDate] </w:t>
+            </w:r>
+            <w:r>
+              <w:rPr>
+                <w:rFonts w:ascii="Consolas" w:hAnsi="Consolas" w:cs="Consolas"/>
+                <w:color w:val="808080"/>
+                <w:sz w:val="19"/>
+                <w:szCs w:val="19"/>
+              </w:rPr>
+              <w:t>&lt;</w:t>
+            </w:r>
+            <w:r>
+              <w:rPr>
+                <w:rFonts w:ascii="Consolas" w:hAnsi="Consolas" w:cs="Consolas"/>
+                <w:color w:val="000000"/>
+                <w:sz w:val="19"/>
+                <w:szCs w:val="19"/>
+              </w:rPr>
+              <w:t xml:space="preserve"> </w:t>
+            </w:r>
+            <w:r>
+              <w:rPr>
+                <w:rFonts w:ascii="Consolas" w:hAnsi="Consolas" w:cs="Consolas"/>
+                <w:color w:val="FF00FF"/>
+                <w:sz w:val="19"/>
+                <w:szCs w:val="19"/>
+              </w:rPr>
+              <w:t>dateadd</w:t>
+            </w:r>
+            <w:r>
+              <w:rPr>
+                <w:rFonts w:ascii="Consolas" w:hAnsi="Consolas" w:cs="Consolas"/>
+                <w:color w:val="808080"/>
+                <w:sz w:val="19"/>
+                <w:szCs w:val="19"/>
+              </w:rPr>
+              <w:t>(</w:t>
+            </w:r>
+            <w:r>
+              <w:rPr>
+                <w:rFonts w:ascii="Consolas" w:hAnsi="Consolas" w:cs="Consolas"/>
+                <w:color w:val="FF00FF"/>
+                <w:sz w:val="19"/>
+                <w:szCs w:val="19"/>
+              </w:rPr>
+              <w:t>year</w:t>
+            </w:r>
+            <w:r>
+              <w:rPr>
+                <w:rFonts w:ascii="Consolas" w:hAnsi="Consolas" w:cs="Consolas"/>
+                <w:color w:val="808080"/>
+                <w:sz w:val="19"/>
+                <w:szCs w:val="19"/>
+              </w:rPr>
+              <w:t>,-</w:t>
+            </w:r>
+            <w:r>
+              <w:rPr>
+                <w:rFonts w:ascii="Consolas" w:hAnsi="Consolas" w:cs="Consolas"/>
+                <w:color w:val="000000"/>
+                <w:sz w:val="19"/>
+                <w:szCs w:val="19"/>
+              </w:rPr>
+              <w:t>1</w:t>
+            </w:r>
+            <w:r>
+              <w:rPr>
+                <w:rFonts w:ascii="Consolas" w:hAnsi="Consolas" w:cs="Consolas"/>
+                <w:color w:val="808080"/>
+                <w:sz w:val="19"/>
+                <w:szCs w:val="19"/>
+              </w:rPr>
+              <w:t>,</w:t>
+            </w:r>
+            <w:r>
+              <w:rPr>
+                <w:rFonts w:ascii="Consolas" w:hAnsi="Consolas" w:cs="Consolas"/>
+                <w:color w:val="FF00FF"/>
+                <w:sz w:val="19"/>
+                <w:szCs w:val="19"/>
+              </w:rPr>
+              <w:t>getdate</w:t>
+            </w:r>
+            <w:r>
+              <w:rPr>
+                <w:rFonts w:ascii="Consolas" w:hAnsi="Consolas" w:cs="Consolas"/>
+                <w:color w:val="808080"/>
+                <w:sz w:val="19"/>
+                <w:szCs w:val="19"/>
+              </w:rPr>
+              <w:t>());</w:t>
+            </w:r>
+          </w:p>
+          <w:p>
+            <w:pPr>
+              <w:overflowPunct/>
+              <w:textAlignment w:val="auto"/>
+              <w:rPr>
+                <w:rFonts w:ascii="Consolas" w:hAnsi="Consolas" w:cs="Consolas"/>
+                <w:color w:val="808080"/>
+                <w:sz w:val="19"/>
+                <w:szCs w:val="19"/>
+              </w:rPr>
+            </w:pPr>
+          </w:p>
+          <w:p>
+            <w:pPr>
+              <w:overflowPunct/>
+              <w:textAlignment w:val="auto"/>
+              <w:rPr>
+                <w:ins w:id="32" w:author="Palacherla, Susmitha C (NE)" w:date="2020-07-20T12:10:00Z"/>
+                <w:rFonts w:ascii="Consolas" w:hAnsi="Consolas" w:cs="Consolas"/>
+                <w:color w:val="808080"/>
+                <w:sz w:val="19"/>
+                <w:szCs w:val="19"/>
+              </w:rPr>
+            </w:pPr>
+            <w:r>
+              <w:rPr>
+                <w:rFonts w:ascii="Consolas" w:hAnsi="Consolas" w:cs="Consolas"/>
+                <w:color w:val="808080"/>
+                <w:sz w:val="19"/>
+                <w:szCs w:val="19"/>
+              </w:rPr>
+              <w:t>Pre Counts</w:t>
+            </w:r>
+          </w:p>
+          <w:p>
+            <w:pPr>
+              <w:overflowPunct/>
+              <w:textAlignment w:val="auto"/>
+              <w:rPr>
+                <w:rFonts w:ascii="Consolas" w:hAnsi="Consolas" w:cs="Consolas"/>
+                <w:color w:val="808080"/>
+                <w:sz w:val="19"/>
+                <w:szCs w:val="19"/>
+              </w:rPr>
+            </w:pPr>
+          </w:p>
+          <w:p>
+            <w:pPr>
+              <w:overflowPunct/>
+              <w:textAlignment w:val="auto"/>
+              <w:rPr>
+                <w:rFonts w:ascii="Consolas" w:hAnsi="Consolas" w:cs="Consolas"/>
+                <w:color w:val="000000"/>
+                <w:sz w:val="19"/>
+                <w:szCs w:val="19"/>
+              </w:rPr>
+            </w:pPr>
+            <w:r>
+              <w:rPr>
+                <w:rFonts w:ascii="Consolas" w:hAnsi="Consolas" w:cs="Consolas"/>
+                <w:color w:val="000000"/>
+                <w:sz w:val="19"/>
+                <w:szCs w:val="19"/>
+              </w:rPr>
+              <w:t xml:space="preserve">  </w:t>
+            </w:r>
+            <w:r>
+              <w:rPr>
+                <w:rFonts w:ascii="Consolas" w:hAnsi="Consolas" w:cs="Consolas"/>
+                <w:color w:val="0000FF"/>
+                <w:sz w:val="19"/>
+                <w:szCs w:val="19"/>
+              </w:rPr>
+              <w:t>select</w:t>
+            </w:r>
+            <w:r>
+              <w:rPr>
+                <w:rFonts w:ascii="Consolas" w:hAnsi="Consolas" w:cs="Consolas"/>
+                <w:color w:val="000000"/>
+                <w:sz w:val="19"/>
+                <w:szCs w:val="19"/>
+              </w:rPr>
+              <w:t xml:space="preserve"> </w:t>
+            </w:r>
+            <w:r>
+              <w:rPr>
+                <w:rFonts w:ascii="Consolas" w:hAnsi="Consolas" w:cs="Consolas"/>
+                <w:color w:val="FF00FF"/>
+                <w:sz w:val="19"/>
+                <w:szCs w:val="19"/>
+              </w:rPr>
+              <w:t>count</w:t>
+            </w:r>
+            <w:r>
+              <w:rPr>
+                <w:rFonts w:ascii="Consolas" w:hAnsi="Consolas" w:cs="Consolas"/>
+                <w:color w:val="808080"/>
+                <w:sz w:val="19"/>
+                <w:szCs w:val="19"/>
+              </w:rPr>
+              <w:t>(*)</w:t>
+            </w:r>
+            <w:r>
+              <w:rPr>
+                <w:rFonts w:ascii="Consolas" w:hAnsi="Consolas" w:cs="Consolas"/>
+                <w:color w:val="000000"/>
+                <w:sz w:val="19"/>
+                <w:szCs w:val="19"/>
+              </w:rPr>
+              <w:t xml:space="preserve"> </w:t>
+            </w:r>
+            <w:r>
+              <w:rPr>
+                <w:rFonts w:ascii="Consolas" w:hAnsi="Consolas" w:cs="Consolas"/>
+                <w:color w:val="0000FF"/>
+                <w:sz w:val="19"/>
+                <w:szCs w:val="19"/>
+              </w:rPr>
+              <w:t>FROM</w:t>
+            </w:r>
+            <w:r>
+              <w:rPr>
+                <w:rFonts w:ascii="Consolas" w:hAnsi="Consolas" w:cs="Consolas"/>
+                <w:color w:val="000000"/>
+                <w:sz w:val="19"/>
+                <w:szCs w:val="19"/>
+              </w:rPr>
+              <w:t xml:space="preserve"> [EC]</w:t>
+            </w:r>
+            <w:r>
+              <w:rPr>
+                <w:rFonts w:ascii="Consolas" w:hAnsi="Consolas" w:cs="Consolas"/>
+                <w:color w:val="808080"/>
+                <w:sz w:val="19"/>
+                <w:szCs w:val="19"/>
+              </w:rPr>
+              <w:t>.</w:t>
+            </w:r>
+            <w:r>
+              <w:rPr>
+                <w:rFonts w:ascii="Consolas" w:hAnsi="Consolas" w:cs="Consolas"/>
+                <w:color w:val="000000"/>
+                <w:sz w:val="19"/>
+                <w:szCs w:val="19"/>
+              </w:rPr>
+              <w:t>[Coaching_Log_Archive]</w:t>
+            </w:r>
+            <w:r>
+              <w:rPr>
+                <w:rFonts w:ascii="Consolas" w:hAnsi="Consolas" w:cs="Consolas"/>
+                <w:color w:val="808080"/>
+                <w:sz w:val="19"/>
+                <w:szCs w:val="19"/>
+              </w:rPr>
+              <w:t>;</w:t>
+            </w:r>
+            <w:r>
+              <w:rPr>
+                <w:rFonts w:ascii="Consolas" w:hAnsi="Consolas" w:cs="Consolas"/>
+                <w:color w:val="000000"/>
+                <w:sz w:val="19"/>
+                <w:szCs w:val="19"/>
+              </w:rPr>
+              <w:t xml:space="preserve"> </w:t>
+            </w:r>
+            <w:r>
+              <w:rPr>
+                <w:rFonts w:ascii="Consolas" w:hAnsi="Consolas" w:cs="Consolas"/>
+                <w:color w:val="008000"/>
+                <w:sz w:val="19"/>
+                <w:szCs w:val="19"/>
+              </w:rPr>
+              <w:t>--62199</w:t>
+            </w:r>
+          </w:p>
+          <w:p>
+            <w:pPr>
+              <w:overflowPunct/>
+              <w:textAlignment w:val="auto"/>
+              <w:rPr>
+                <w:rFonts w:ascii="Consolas" w:hAnsi="Consolas" w:cs="Consolas"/>
+                <w:color w:val="000000"/>
+                <w:sz w:val="19"/>
+                <w:szCs w:val="19"/>
+              </w:rPr>
+            </w:pPr>
+            <w:r>
+              <w:rPr>
+                <w:rFonts w:ascii="Consolas" w:hAnsi="Consolas" w:cs="Consolas"/>
+                <w:color w:val="000000"/>
+                <w:sz w:val="19"/>
+                <w:szCs w:val="19"/>
+              </w:rPr>
+              <w:t xml:space="preserve">  </w:t>
+            </w:r>
+            <w:r>
+              <w:rPr>
+                <w:rFonts w:ascii="Consolas" w:hAnsi="Consolas" w:cs="Consolas"/>
+                <w:color w:val="0000FF"/>
+                <w:sz w:val="19"/>
+                <w:szCs w:val="19"/>
+              </w:rPr>
+              <w:t>select</w:t>
+            </w:r>
+            <w:r>
+              <w:rPr>
+                <w:rFonts w:ascii="Consolas" w:hAnsi="Consolas" w:cs="Consolas"/>
+                <w:color w:val="000000"/>
+                <w:sz w:val="19"/>
+                <w:szCs w:val="19"/>
+              </w:rPr>
+              <w:t xml:space="preserve"> </w:t>
+            </w:r>
+            <w:r>
+              <w:rPr>
+                <w:rFonts w:ascii="Consolas" w:hAnsi="Consolas" w:cs="Consolas"/>
+                <w:color w:val="FF00FF"/>
+                <w:sz w:val="19"/>
+                <w:szCs w:val="19"/>
+              </w:rPr>
+              <w:t>count</w:t>
+            </w:r>
+            <w:r>
+              <w:rPr>
+                <w:rFonts w:ascii="Consolas" w:hAnsi="Consolas" w:cs="Consolas"/>
+                <w:color w:val="808080"/>
+                <w:sz w:val="19"/>
+                <w:szCs w:val="19"/>
+              </w:rPr>
+              <w:t>(*)</w:t>
+            </w:r>
+            <w:r>
+              <w:rPr>
+                <w:rFonts w:ascii="Consolas" w:hAnsi="Consolas" w:cs="Consolas"/>
+                <w:color w:val="000000"/>
+                <w:sz w:val="19"/>
+                <w:szCs w:val="19"/>
+              </w:rPr>
+              <w:t xml:space="preserve"> </w:t>
+            </w:r>
+            <w:r>
+              <w:rPr>
+                <w:rFonts w:ascii="Consolas" w:hAnsi="Consolas" w:cs="Consolas"/>
+                <w:color w:val="0000FF"/>
+                <w:sz w:val="19"/>
+                <w:szCs w:val="19"/>
+              </w:rPr>
+              <w:t>FROM</w:t>
+            </w:r>
+            <w:r>
+              <w:rPr>
+                <w:rFonts w:ascii="Consolas" w:hAnsi="Consolas" w:cs="Consolas"/>
+                <w:color w:val="000000"/>
+                <w:sz w:val="19"/>
+                <w:szCs w:val="19"/>
+              </w:rPr>
+              <w:t xml:space="preserve"> [EC]</w:t>
+            </w:r>
+            <w:r>
+              <w:rPr>
+                <w:rFonts w:ascii="Consolas" w:hAnsi="Consolas" w:cs="Consolas"/>
+                <w:color w:val="808080"/>
+                <w:sz w:val="19"/>
+                <w:szCs w:val="19"/>
+              </w:rPr>
+              <w:t>.</w:t>
+            </w:r>
+            <w:r>
+              <w:rPr>
+                <w:rFonts w:ascii="Consolas" w:hAnsi="Consolas" w:cs="Consolas"/>
+                <w:color w:val="000000"/>
+                <w:sz w:val="19"/>
+                <w:szCs w:val="19"/>
+              </w:rPr>
+              <w:t>[Coaching_Log_Reason_Archive]</w:t>
+            </w:r>
+            <w:r>
+              <w:rPr>
+                <w:rFonts w:ascii="Consolas" w:hAnsi="Consolas" w:cs="Consolas"/>
+                <w:color w:val="808080"/>
+                <w:sz w:val="19"/>
+                <w:szCs w:val="19"/>
+              </w:rPr>
+              <w:t>;</w:t>
+            </w:r>
+            <w:r>
+              <w:rPr>
+                <w:rFonts w:ascii="Consolas" w:hAnsi="Consolas" w:cs="Consolas"/>
+                <w:color w:val="000000"/>
+                <w:sz w:val="19"/>
+                <w:szCs w:val="19"/>
+              </w:rPr>
+              <w:t xml:space="preserve"> </w:t>
+            </w:r>
+            <w:r>
+              <w:rPr>
+                <w:rFonts w:ascii="Consolas" w:hAnsi="Consolas" w:cs="Consolas"/>
+                <w:color w:val="008000"/>
+                <w:sz w:val="19"/>
+                <w:szCs w:val="19"/>
+              </w:rPr>
+              <w:t>--62797</w:t>
+            </w:r>
+          </w:p>
+          <w:p>
+            <w:pPr>
+              <w:overflowPunct/>
+              <w:textAlignment w:val="auto"/>
+              <w:rPr>
+                <w:rFonts w:ascii="Consolas" w:hAnsi="Consolas" w:cs="Consolas"/>
+                <w:color w:val="000000"/>
+                <w:sz w:val="19"/>
+                <w:szCs w:val="19"/>
+              </w:rPr>
+            </w:pPr>
+            <w:r>
+              <w:rPr>
+                <w:rFonts w:ascii="Consolas" w:hAnsi="Consolas" w:cs="Consolas"/>
+                <w:color w:val="000000"/>
+                <w:sz w:val="19"/>
+                <w:szCs w:val="19"/>
+              </w:rPr>
+              <w:t xml:space="preserve">  </w:t>
+            </w:r>
+            <w:r>
+              <w:rPr>
+                <w:rFonts w:ascii="Consolas" w:hAnsi="Consolas" w:cs="Consolas"/>
+                <w:color w:val="0000FF"/>
+                <w:sz w:val="19"/>
+                <w:szCs w:val="19"/>
+              </w:rPr>
+              <w:t>select</w:t>
+            </w:r>
+            <w:r>
+              <w:rPr>
+                <w:rFonts w:ascii="Consolas" w:hAnsi="Consolas" w:cs="Consolas"/>
+                <w:color w:val="000000"/>
+                <w:sz w:val="19"/>
+                <w:szCs w:val="19"/>
+              </w:rPr>
+              <w:t xml:space="preserve"> </w:t>
+            </w:r>
+            <w:r>
+              <w:rPr>
+                <w:rFonts w:ascii="Consolas" w:hAnsi="Consolas" w:cs="Consolas"/>
+                <w:color w:val="FF00FF"/>
+                <w:sz w:val="19"/>
+                <w:szCs w:val="19"/>
+              </w:rPr>
+              <w:t>count</w:t>
+            </w:r>
+            <w:r>
+              <w:rPr>
+                <w:rFonts w:ascii="Consolas" w:hAnsi="Consolas" w:cs="Consolas"/>
+                <w:color w:val="808080"/>
+                <w:sz w:val="19"/>
+                <w:szCs w:val="19"/>
+              </w:rPr>
+              <w:t>(*)</w:t>
+            </w:r>
+            <w:r>
+              <w:rPr>
+                <w:rFonts w:ascii="Consolas" w:hAnsi="Consolas" w:cs="Consolas"/>
+                <w:color w:val="000000"/>
+                <w:sz w:val="19"/>
+                <w:szCs w:val="19"/>
+              </w:rPr>
+              <w:t xml:space="preserve"> </w:t>
+            </w:r>
+            <w:r>
+              <w:rPr>
+                <w:rFonts w:ascii="Consolas" w:hAnsi="Consolas" w:cs="Consolas"/>
+                <w:color w:val="0000FF"/>
+                <w:sz w:val="19"/>
+                <w:szCs w:val="19"/>
+              </w:rPr>
+              <w:t>FROM</w:t>
+            </w:r>
+            <w:r>
+              <w:rPr>
+                <w:rFonts w:ascii="Consolas" w:hAnsi="Consolas" w:cs="Consolas"/>
+                <w:color w:val="000000"/>
+                <w:sz w:val="19"/>
+                <w:szCs w:val="19"/>
+              </w:rPr>
+              <w:t xml:space="preserve"> [EC]</w:t>
+            </w:r>
+            <w:r>
+              <w:rPr>
+                <w:rFonts w:ascii="Consolas" w:hAnsi="Consolas" w:cs="Consolas"/>
+                <w:color w:val="808080"/>
+                <w:sz w:val="19"/>
+                <w:szCs w:val="19"/>
+              </w:rPr>
+              <w:t>.</w:t>
+            </w:r>
+            <w:r>
+              <w:rPr>
+                <w:rFonts w:ascii="Consolas" w:hAnsi="Consolas" w:cs="Consolas"/>
+                <w:color w:val="000000"/>
+                <w:sz w:val="19"/>
+                <w:szCs w:val="19"/>
+              </w:rPr>
+              <w:t>[Coaching_Log_Quality_Now_Evaluations_Archive]</w:t>
+            </w:r>
+            <w:r>
+              <w:rPr>
+                <w:rFonts w:ascii="Consolas" w:hAnsi="Consolas" w:cs="Consolas"/>
+                <w:color w:val="808080"/>
+                <w:sz w:val="19"/>
+                <w:szCs w:val="19"/>
+              </w:rPr>
+              <w:t>;</w:t>
+            </w:r>
+            <w:r>
+              <w:rPr>
+                <w:rFonts w:ascii="Consolas" w:hAnsi="Consolas" w:cs="Consolas"/>
+                <w:color w:val="008000"/>
+                <w:sz w:val="19"/>
+                <w:szCs w:val="19"/>
+              </w:rPr>
+              <w:t>--99</w:t>
+            </w:r>
+          </w:p>
+          <w:p>
+            <w:pPr>
+              <w:overflowPunct/>
+              <w:textAlignment w:val="auto"/>
+              <w:rPr>
+                <w:rFonts w:ascii="Consolas" w:hAnsi="Consolas" w:cs="Consolas"/>
+                <w:color w:val="000000"/>
+                <w:sz w:val="19"/>
+                <w:szCs w:val="19"/>
+              </w:rPr>
+            </w:pPr>
+            <w:r>
+              <w:rPr>
+                <w:rFonts w:ascii="Consolas" w:hAnsi="Consolas" w:cs="Consolas"/>
+                <w:color w:val="000000"/>
+                <w:sz w:val="19"/>
+                <w:szCs w:val="19"/>
+              </w:rPr>
+              <w:t xml:space="preserve">  </w:t>
+            </w:r>
+            <w:r>
+              <w:rPr>
+                <w:rFonts w:ascii="Consolas" w:hAnsi="Consolas" w:cs="Consolas"/>
+                <w:color w:val="0000FF"/>
+                <w:sz w:val="19"/>
+                <w:szCs w:val="19"/>
+              </w:rPr>
+              <w:t>select</w:t>
+            </w:r>
+            <w:r>
+              <w:rPr>
+                <w:rFonts w:ascii="Consolas" w:hAnsi="Consolas" w:cs="Consolas"/>
+                <w:color w:val="000000"/>
+                <w:sz w:val="19"/>
+                <w:szCs w:val="19"/>
+              </w:rPr>
+              <w:t xml:space="preserve"> </w:t>
+            </w:r>
+            <w:r>
+              <w:rPr>
+                <w:rFonts w:ascii="Consolas" w:hAnsi="Consolas" w:cs="Consolas"/>
+                <w:color w:val="FF00FF"/>
+                <w:sz w:val="19"/>
+                <w:szCs w:val="19"/>
+              </w:rPr>
+              <w:t>count</w:t>
+            </w:r>
+            <w:r>
+              <w:rPr>
+                <w:rFonts w:ascii="Consolas" w:hAnsi="Consolas" w:cs="Consolas"/>
+                <w:color w:val="808080"/>
+                <w:sz w:val="19"/>
+                <w:szCs w:val="19"/>
+              </w:rPr>
+              <w:t>(*)</w:t>
+            </w:r>
+            <w:r>
+              <w:rPr>
+                <w:rFonts w:ascii="Consolas" w:hAnsi="Consolas" w:cs="Consolas"/>
+                <w:color w:val="000000"/>
+                <w:sz w:val="19"/>
+                <w:szCs w:val="19"/>
+              </w:rPr>
+              <w:t xml:space="preserve"> </w:t>
+            </w:r>
+            <w:r>
+              <w:rPr>
+                <w:rFonts w:ascii="Consolas" w:hAnsi="Consolas" w:cs="Consolas"/>
+                <w:color w:val="0000FF"/>
+                <w:sz w:val="19"/>
+                <w:szCs w:val="19"/>
+              </w:rPr>
+              <w:t>FROM</w:t>
+            </w:r>
+            <w:r>
+              <w:rPr>
+                <w:rFonts w:ascii="Consolas" w:hAnsi="Consolas" w:cs="Consolas"/>
+                <w:color w:val="000000"/>
+                <w:sz w:val="19"/>
+                <w:szCs w:val="19"/>
+              </w:rPr>
+              <w:t xml:space="preserve"> [EC]</w:t>
+            </w:r>
+            <w:r>
+              <w:rPr>
+                <w:rFonts w:ascii="Consolas" w:hAnsi="Consolas" w:cs="Consolas"/>
+                <w:color w:val="808080"/>
+                <w:sz w:val="19"/>
+                <w:szCs w:val="19"/>
+              </w:rPr>
+              <w:t>.</w:t>
+            </w:r>
+            <w:r>
+              <w:rPr>
+                <w:rFonts w:ascii="Consolas" w:hAnsi="Consolas" w:cs="Consolas"/>
+                <w:color w:val="000000"/>
+                <w:sz w:val="19"/>
+                <w:szCs w:val="19"/>
+              </w:rPr>
+              <w:t>[ShortCalls_Evaluations_Archive]</w:t>
+            </w:r>
+            <w:r>
+              <w:rPr>
+                <w:rFonts w:ascii="Consolas" w:hAnsi="Consolas" w:cs="Consolas"/>
+                <w:color w:val="808080"/>
+                <w:sz w:val="19"/>
+                <w:szCs w:val="19"/>
+              </w:rPr>
+              <w:t>;</w:t>
+            </w:r>
+            <w:r>
+              <w:rPr>
+                <w:rFonts w:ascii="Consolas" w:hAnsi="Consolas" w:cs="Consolas"/>
+                <w:color w:val="008000"/>
+                <w:sz w:val="19"/>
+                <w:szCs w:val="19"/>
+              </w:rPr>
+              <w:t>--6</w:t>
+            </w:r>
+          </w:p>
+          <w:p>
+            <w:pPr>
+              <w:overflowPunct/>
+              <w:textAlignment w:val="auto"/>
+              <w:rPr>
+                <w:rFonts w:ascii="Consolas" w:hAnsi="Consolas" w:cs="Consolas"/>
+                <w:color w:val="008000"/>
+                <w:sz w:val="19"/>
+                <w:szCs w:val="19"/>
+              </w:rPr>
+            </w:pPr>
+            <w:r>
+              <w:rPr>
+                <w:rFonts w:ascii="Consolas" w:hAnsi="Consolas" w:cs="Consolas"/>
+                <w:color w:val="000000"/>
+                <w:sz w:val="19"/>
+                <w:szCs w:val="19"/>
+              </w:rPr>
+              <w:t xml:space="preserve">  </w:t>
+            </w:r>
+            <w:r>
+              <w:rPr>
+                <w:rFonts w:ascii="Consolas" w:hAnsi="Consolas" w:cs="Consolas"/>
+                <w:color w:val="0000FF"/>
+                <w:sz w:val="19"/>
+                <w:szCs w:val="19"/>
+              </w:rPr>
+              <w:t>select</w:t>
+            </w:r>
+            <w:r>
+              <w:rPr>
+                <w:rFonts w:ascii="Consolas" w:hAnsi="Consolas" w:cs="Consolas"/>
+                <w:color w:val="000000"/>
+                <w:sz w:val="19"/>
+                <w:szCs w:val="19"/>
+              </w:rPr>
+              <w:t xml:space="preserve"> </w:t>
+            </w:r>
+            <w:r>
+              <w:rPr>
+                <w:rFonts w:ascii="Consolas" w:hAnsi="Consolas" w:cs="Consolas"/>
+                <w:color w:val="FF00FF"/>
+                <w:sz w:val="19"/>
+                <w:szCs w:val="19"/>
+              </w:rPr>
+              <w:t>count</w:t>
+            </w:r>
+            <w:r>
+              <w:rPr>
+                <w:rFonts w:ascii="Consolas" w:hAnsi="Consolas" w:cs="Consolas"/>
+                <w:color w:val="808080"/>
+                <w:sz w:val="19"/>
+                <w:szCs w:val="19"/>
+              </w:rPr>
+              <w:t>(*)</w:t>
+            </w:r>
+            <w:r>
+              <w:rPr>
+                <w:rFonts w:ascii="Consolas" w:hAnsi="Consolas" w:cs="Consolas"/>
+                <w:color w:val="000000"/>
+                <w:sz w:val="19"/>
+                <w:szCs w:val="19"/>
+              </w:rPr>
+              <w:t xml:space="preserve"> </w:t>
+            </w:r>
+            <w:r>
+              <w:rPr>
+                <w:rFonts w:ascii="Consolas" w:hAnsi="Consolas" w:cs="Consolas"/>
+                <w:color w:val="0000FF"/>
+                <w:sz w:val="19"/>
+                <w:szCs w:val="19"/>
+              </w:rPr>
+              <w:t>FROM</w:t>
+            </w:r>
+            <w:r>
+              <w:rPr>
+                <w:rFonts w:ascii="Consolas" w:hAnsi="Consolas" w:cs="Consolas"/>
+                <w:color w:val="000000"/>
+                <w:sz w:val="19"/>
+                <w:szCs w:val="19"/>
+              </w:rPr>
+              <w:t xml:space="preserve"> [EC]</w:t>
+            </w:r>
+            <w:r>
+              <w:rPr>
+                <w:rFonts w:ascii="Consolas" w:hAnsi="Consolas" w:cs="Consolas"/>
+                <w:color w:val="808080"/>
+                <w:sz w:val="19"/>
+                <w:szCs w:val="19"/>
+              </w:rPr>
+              <w:t>.</w:t>
+            </w:r>
+            <w:r>
+              <w:rPr>
+                <w:rFonts w:ascii="Consolas" w:hAnsi="Consolas" w:cs="Consolas"/>
+                <w:color w:val="000000"/>
+                <w:sz w:val="19"/>
+                <w:szCs w:val="19"/>
+              </w:rPr>
+              <w:t>[Coaching_Log_Bingo_Archive]</w:t>
+            </w:r>
+            <w:r>
+              <w:rPr>
+                <w:rFonts w:ascii="Consolas" w:hAnsi="Consolas" w:cs="Consolas"/>
+                <w:color w:val="808080"/>
+                <w:sz w:val="19"/>
+                <w:szCs w:val="19"/>
+              </w:rPr>
+              <w:t>;</w:t>
+            </w:r>
+            <w:r>
+              <w:rPr>
+                <w:rFonts w:ascii="Consolas" w:hAnsi="Consolas" w:cs="Consolas"/>
+                <w:color w:val="008000"/>
+                <w:sz w:val="19"/>
+                <w:szCs w:val="19"/>
+              </w:rPr>
+              <w:t>--6</w:t>
+            </w:r>
+          </w:p>
+          <w:p>
+            <w:pPr>
+              <w:overflowPunct/>
+              <w:textAlignment w:val="auto"/>
+              <w:rPr>
+                <w:rFonts w:ascii="Consolas" w:hAnsi="Consolas" w:cs="Consolas"/>
+                <w:color w:val="008000"/>
+                <w:sz w:val="19"/>
+                <w:szCs w:val="19"/>
+              </w:rPr>
+            </w:pPr>
+          </w:p>
+          <w:p>
+            <w:pPr>
+              <w:overflowPunct/>
+              <w:textAlignment w:val="auto"/>
+              <w:rPr>
+                <w:rFonts w:ascii="Consolas" w:hAnsi="Consolas" w:cs="Consolas"/>
+                <w:color w:val="000000"/>
+                <w:sz w:val="19"/>
+                <w:szCs w:val="19"/>
+              </w:rPr>
+            </w:pPr>
+            <w:r>
+              <w:rPr>
+                <w:rFonts w:ascii="Consolas" w:hAnsi="Consolas" w:cs="Consolas"/>
+                <w:color w:val="000000"/>
+                <w:sz w:val="19"/>
+                <w:szCs w:val="19"/>
+              </w:rPr>
+              <w:t xml:space="preserve">  </w:t>
+            </w:r>
+            <w:r>
+              <w:rPr>
+                <w:rFonts w:ascii="Consolas" w:hAnsi="Consolas" w:cs="Consolas"/>
+                <w:color w:val="0000FF"/>
+                <w:sz w:val="19"/>
+                <w:szCs w:val="19"/>
+              </w:rPr>
+              <w:t>select</w:t>
+            </w:r>
+            <w:r>
+              <w:rPr>
+                <w:rFonts w:ascii="Consolas" w:hAnsi="Consolas" w:cs="Consolas"/>
+                <w:color w:val="000000"/>
+                <w:sz w:val="19"/>
+                <w:szCs w:val="19"/>
+              </w:rPr>
+              <w:t xml:space="preserve"> </w:t>
+            </w:r>
+            <w:r>
+              <w:rPr>
+                <w:rFonts w:ascii="Consolas" w:hAnsi="Consolas" w:cs="Consolas"/>
+                <w:color w:val="FF00FF"/>
+                <w:sz w:val="19"/>
+                <w:szCs w:val="19"/>
+              </w:rPr>
+              <w:t>count</w:t>
+            </w:r>
+            <w:r>
+              <w:rPr>
+                <w:rFonts w:ascii="Consolas" w:hAnsi="Consolas" w:cs="Consolas"/>
+                <w:color w:val="808080"/>
+                <w:sz w:val="19"/>
+                <w:szCs w:val="19"/>
+              </w:rPr>
+              <w:t>(*)</w:t>
+            </w:r>
+            <w:r>
+              <w:rPr>
+                <w:rFonts w:ascii="Consolas" w:hAnsi="Consolas" w:cs="Consolas"/>
+                <w:color w:val="000000"/>
+                <w:sz w:val="19"/>
+                <w:szCs w:val="19"/>
+              </w:rPr>
+              <w:t xml:space="preserve"> </w:t>
+            </w:r>
+            <w:r>
+              <w:rPr>
+                <w:rFonts w:ascii="Consolas" w:hAnsi="Consolas" w:cs="Consolas"/>
+                <w:color w:val="0000FF"/>
+                <w:sz w:val="19"/>
+                <w:szCs w:val="19"/>
+              </w:rPr>
+              <w:t>FROM</w:t>
+            </w:r>
+            <w:r>
+              <w:rPr>
+                <w:rFonts w:ascii="Consolas" w:hAnsi="Consolas" w:cs="Consolas"/>
+                <w:color w:val="000000"/>
+                <w:sz w:val="19"/>
+                <w:szCs w:val="19"/>
+              </w:rPr>
+              <w:t xml:space="preserve"> [EC]</w:t>
+            </w:r>
+            <w:r>
+              <w:rPr>
+                <w:rFonts w:ascii="Consolas" w:hAnsi="Consolas" w:cs="Consolas"/>
+                <w:color w:val="808080"/>
+                <w:sz w:val="19"/>
+                <w:szCs w:val="19"/>
+              </w:rPr>
+              <w:t>.</w:t>
+            </w:r>
+            <w:r>
+              <w:rPr>
+                <w:rFonts w:ascii="Consolas" w:hAnsi="Consolas" w:cs="Consolas"/>
+                <w:color w:val="000000"/>
+                <w:sz w:val="19"/>
+                <w:szCs w:val="19"/>
+              </w:rPr>
+              <w:t>[Coaching_Log]</w:t>
+            </w:r>
+            <w:r>
+              <w:rPr>
+                <w:rFonts w:ascii="Consolas" w:hAnsi="Consolas" w:cs="Consolas"/>
+                <w:color w:val="808080"/>
+                <w:sz w:val="19"/>
+                <w:szCs w:val="19"/>
+              </w:rPr>
+              <w:t>;</w:t>
+            </w:r>
+            <w:r>
+              <w:rPr>
+                <w:rFonts w:ascii="Consolas" w:hAnsi="Consolas" w:cs="Consolas"/>
+                <w:color w:val="000000"/>
+                <w:sz w:val="19"/>
+                <w:szCs w:val="19"/>
+              </w:rPr>
+              <w:t xml:space="preserve"> </w:t>
+            </w:r>
+            <w:r>
+              <w:rPr>
+                <w:rFonts w:ascii="Consolas" w:hAnsi="Consolas" w:cs="Consolas"/>
+                <w:color w:val="008000"/>
+                <w:sz w:val="19"/>
+                <w:szCs w:val="19"/>
+              </w:rPr>
+              <w:t>--20022</w:t>
+            </w:r>
+          </w:p>
+          <w:p>
+            <w:pPr>
+              <w:overflowPunct/>
+              <w:textAlignment w:val="auto"/>
+              <w:rPr>
+                <w:rFonts w:ascii="Consolas" w:hAnsi="Consolas" w:cs="Consolas"/>
+                <w:color w:val="000000"/>
+                <w:sz w:val="19"/>
+                <w:szCs w:val="19"/>
+              </w:rPr>
+            </w:pPr>
+            <w:r>
+              <w:rPr>
+                <w:rFonts w:ascii="Consolas" w:hAnsi="Consolas" w:cs="Consolas"/>
+                <w:color w:val="000000"/>
+                <w:sz w:val="19"/>
+                <w:szCs w:val="19"/>
+              </w:rPr>
+              <w:t xml:space="preserve">  </w:t>
+            </w:r>
+            <w:r>
+              <w:rPr>
+                <w:rFonts w:ascii="Consolas" w:hAnsi="Consolas" w:cs="Consolas"/>
+                <w:color w:val="0000FF"/>
+                <w:sz w:val="19"/>
+                <w:szCs w:val="19"/>
+              </w:rPr>
+              <w:t>select</w:t>
+            </w:r>
+            <w:r>
+              <w:rPr>
+                <w:rFonts w:ascii="Consolas" w:hAnsi="Consolas" w:cs="Consolas"/>
+                <w:color w:val="000000"/>
+                <w:sz w:val="19"/>
+                <w:szCs w:val="19"/>
+              </w:rPr>
+              <w:t xml:space="preserve"> </w:t>
+            </w:r>
+            <w:r>
+              <w:rPr>
+                <w:rFonts w:ascii="Consolas" w:hAnsi="Consolas" w:cs="Consolas"/>
+                <w:color w:val="FF00FF"/>
+                <w:sz w:val="19"/>
+                <w:szCs w:val="19"/>
+              </w:rPr>
+              <w:t>count</w:t>
+            </w:r>
+            <w:r>
+              <w:rPr>
+                <w:rFonts w:ascii="Consolas" w:hAnsi="Consolas" w:cs="Consolas"/>
+                <w:color w:val="808080"/>
+                <w:sz w:val="19"/>
+                <w:szCs w:val="19"/>
+              </w:rPr>
+              <w:t>(*)</w:t>
+            </w:r>
+            <w:r>
+              <w:rPr>
+                <w:rFonts w:ascii="Consolas" w:hAnsi="Consolas" w:cs="Consolas"/>
+                <w:color w:val="000000"/>
+                <w:sz w:val="19"/>
+                <w:szCs w:val="19"/>
+              </w:rPr>
+              <w:t xml:space="preserve"> </w:t>
+            </w:r>
+            <w:r>
+              <w:rPr>
+                <w:rFonts w:ascii="Consolas" w:hAnsi="Consolas" w:cs="Consolas"/>
+                <w:color w:val="0000FF"/>
+                <w:sz w:val="19"/>
+                <w:szCs w:val="19"/>
+              </w:rPr>
+              <w:t>FROM</w:t>
+            </w:r>
+            <w:r>
+              <w:rPr>
+                <w:rFonts w:ascii="Consolas" w:hAnsi="Consolas" w:cs="Consolas"/>
+                <w:color w:val="000000"/>
+                <w:sz w:val="19"/>
+                <w:szCs w:val="19"/>
+              </w:rPr>
+              <w:t xml:space="preserve"> [EC]</w:t>
+            </w:r>
+            <w:r>
+              <w:rPr>
+                <w:rFonts w:ascii="Consolas" w:hAnsi="Consolas" w:cs="Consolas"/>
+                <w:color w:val="808080"/>
+                <w:sz w:val="19"/>
+                <w:szCs w:val="19"/>
+              </w:rPr>
+              <w:t>.</w:t>
+            </w:r>
+            <w:r>
+              <w:rPr>
+                <w:rFonts w:ascii="Consolas" w:hAnsi="Consolas" w:cs="Consolas"/>
+                <w:color w:val="000000"/>
+                <w:sz w:val="19"/>
+                <w:szCs w:val="19"/>
+              </w:rPr>
+              <w:t>[Coaching_Log_Reason]</w:t>
+            </w:r>
+            <w:r>
+              <w:rPr>
+                <w:rFonts w:ascii="Consolas" w:hAnsi="Consolas" w:cs="Consolas"/>
+                <w:color w:val="808080"/>
+                <w:sz w:val="19"/>
+                <w:szCs w:val="19"/>
+              </w:rPr>
+              <w:t>;</w:t>
+            </w:r>
+            <w:r>
+              <w:rPr>
+                <w:rFonts w:ascii="Consolas" w:hAnsi="Consolas" w:cs="Consolas"/>
+                <w:color w:val="000000"/>
+                <w:sz w:val="19"/>
+                <w:szCs w:val="19"/>
+              </w:rPr>
+              <w:t xml:space="preserve"> </w:t>
+            </w:r>
+            <w:r>
+              <w:rPr>
+                <w:rFonts w:ascii="Consolas" w:hAnsi="Consolas" w:cs="Consolas"/>
+                <w:color w:val="008000"/>
+                <w:sz w:val="19"/>
+                <w:szCs w:val="19"/>
+              </w:rPr>
+              <w:t>--20520</w:t>
+            </w:r>
+          </w:p>
+          <w:p>
+            <w:pPr>
+              <w:overflowPunct/>
+              <w:textAlignment w:val="auto"/>
+              <w:rPr>
+                <w:rFonts w:ascii="Consolas" w:hAnsi="Consolas" w:cs="Consolas"/>
+                <w:color w:val="000000"/>
+                <w:sz w:val="19"/>
+                <w:szCs w:val="19"/>
+              </w:rPr>
+            </w:pPr>
+            <w:r>
+              <w:rPr>
+                <w:rFonts w:ascii="Consolas" w:hAnsi="Consolas" w:cs="Consolas"/>
+                <w:color w:val="000000"/>
+                <w:sz w:val="19"/>
+                <w:szCs w:val="19"/>
+              </w:rPr>
+              <w:t xml:space="preserve">  </w:t>
+            </w:r>
+            <w:r>
+              <w:rPr>
+                <w:rFonts w:ascii="Consolas" w:hAnsi="Consolas" w:cs="Consolas"/>
+                <w:color w:val="0000FF"/>
+                <w:sz w:val="19"/>
+                <w:szCs w:val="19"/>
+              </w:rPr>
+              <w:t>select</w:t>
+            </w:r>
+            <w:r>
+              <w:rPr>
+                <w:rFonts w:ascii="Consolas" w:hAnsi="Consolas" w:cs="Consolas"/>
+                <w:color w:val="000000"/>
+                <w:sz w:val="19"/>
+                <w:szCs w:val="19"/>
+              </w:rPr>
+              <w:t xml:space="preserve"> </w:t>
+            </w:r>
+            <w:r>
+              <w:rPr>
+                <w:rFonts w:ascii="Consolas" w:hAnsi="Consolas" w:cs="Consolas"/>
+                <w:color w:val="FF00FF"/>
+                <w:sz w:val="19"/>
+                <w:szCs w:val="19"/>
+              </w:rPr>
+              <w:t>count</w:t>
+            </w:r>
+            <w:r>
+              <w:rPr>
+                <w:rFonts w:ascii="Consolas" w:hAnsi="Consolas" w:cs="Consolas"/>
+                <w:color w:val="808080"/>
+                <w:sz w:val="19"/>
+                <w:szCs w:val="19"/>
+              </w:rPr>
+              <w:t>(*)</w:t>
+            </w:r>
+            <w:r>
+              <w:rPr>
+                <w:rFonts w:ascii="Consolas" w:hAnsi="Consolas" w:cs="Consolas"/>
+                <w:color w:val="000000"/>
+                <w:sz w:val="19"/>
+                <w:szCs w:val="19"/>
+              </w:rPr>
+              <w:t xml:space="preserve"> </w:t>
+            </w:r>
+            <w:r>
+              <w:rPr>
+                <w:rFonts w:ascii="Consolas" w:hAnsi="Consolas" w:cs="Consolas"/>
+                <w:color w:val="0000FF"/>
+                <w:sz w:val="19"/>
+                <w:szCs w:val="19"/>
+              </w:rPr>
+              <w:t>FROM</w:t>
+            </w:r>
+            <w:r>
+              <w:rPr>
+                <w:rFonts w:ascii="Consolas" w:hAnsi="Consolas" w:cs="Consolas"/>
+                <w:color w:val="000000"/>
+                <w:sz w:val="19"/>
+                <w:szCs w:val="19"/>
+              </w:rPr>
+              <w:t xml:space="preserve"> [EC]</w:t>
+            </w:r>
+            <w:r>
+              <w:rPr>
+                <w:rFonts w:ascii="Consolas" w:hAnsi="Consolas" w:cs="Consolas"/>
+                <w:color w:val="808080"/>
+                <w:sz w:val="19"/>
+                <w:szCs w:val="19"/>
+              </w:rPr>
+              <w:t>.</w:t>
+            </w:r>
+            <w:r>
+              <w:rPr>
+                <w:rFonts w:ascii="Consolas" w:hAnsi="Consolas" w:cs="Consolas"/>
+                <w:color w:val="000000"/>
+                <w:sz w:val="19"/>
+                <w:szCs w:val="19"/>
+              </w:rPr>
+              <w:t>[Coaching_Log_Quality_Now_Evaluations]</w:t>
+            </w:r>
+            <w:r>
+              <w:rPr>
+                <w:rFonts w:ascii="Consolas" w:hAnsi="Consolas" w:cs="Consolas"/>
+                <w:color w:val="808080"/>
+                <w:sz w:val="19"/>
+                <w:szCs w:val="19"/>
+              </w:rPr>
+              <w:t>;</w:t>
+            </w:r>
+            <w:r>
+              <w:rPr>
+                <w:rFonts w:ascii="Consolas" w:hAnsi="Consolas" w:cs="Consolas"/>
+                <w:color w:val="008000"/>
+                <w:sz w:val="19"/>
+                <w:szCs w:val="19"/>
+              </w:rPr>
+              <w:t>--1290</w:t>
+            </w:r>
+          </w:p>
+          <w:p>
+            <w:pPr>
+              <w:overflowPunct/>
+              <w:textAlignment w:val="auto"/>
+              <w:rPr>
+                <w:rFonts w:ascii="Consolas" w:hAnsi="Consolas" w:cs="Consolas"/>
+                <w:color w:val="000000"/>
+                <w:sz w:val="19"/>
+                <w:szCs w:val="19"/>
+              </w:rPr>
+            </w:pPr>
+            <w:r>
+              <w:rPr>
+                <w:rFonts w:ascii="Consolas" w:hAnsi="Consolas" w:cs="Consolas"/>
+                <w:color w:val="000000"/>
+                <w:sz w:val="19"/>
+                <w:szCs w:val="19"/>
+              </w:rPr>
+              <w:t xml:space="preserve">  </w:t>
+            </w:r>
+            <w:r>
+              <w:rPr>
+                <w:rFonts w:ascii="Consolas" w:hAnsi="Consolas" w:cs="Consolas"/>
+                <w:color w:val="0000FF"/>
+                <w:sz w:val="19"/>
+                <w:szCs w:val="19"/>
+              </w:rPr>
+              <w:t>select</w:t>
+            </w:r>
+            <w:r>
+              <w:rPr>
+                <w:rFonts w:ascii="Consolas" w:hAnsi="Consolas" w:cs="Consolas"/>
+                <w:color w:val="000000"/>
+                <w:sz w:val="19"/>
+                <w:szCs w:val="19"/>
+              </w:rPr>
+              <w:t xml:space="preserve"> </w:t>
+            </w:r>
+            <w:r>
+              <w:rPr>
+                <w:rFonts w:ascii="Consolas" w:hAnsi="Consolas" w:cs="Consolas"/>
+                <w:color w:val="FF00FF"/>
+                <w:sz w:val="19"/>
+                <w:szCs w:val="19"/>
+              </w:rPr>
+              <w:t>count</w:t>
+            </w:r>
+            <w:r>
+              <w:rPr>
+                <w:rFonts w:ascii="Consolas" w:hAnsi="Consolas" w:cs="Consolas"/>
+                <w:color w:val="808080"/>
+                <w:sz w:val="19"/>
+                <w:szCs w:val="19"/>
+              </w:rPr>
+              <w:t>(*)</w:t>
+            </w:r>
+            <w:r>
+              <w:rPr>
+                <w:rFonts w:ascii="Consolas" w:hAnsi="Consolas" w:cs="Consolas"/>
+                <w:color w:val="000000"/>
+                <w:sz w:val="19"/>
+                <w:szCs w:val="19"/>
+              </w:rPr>
+              <w:t xml:space="preserve"> </w:t>
+            </w:r>
+            <w:r>
+              <w:rPr>
+                <w:rFonts w:ascii="Consolas" w:hAnsi="Consolas" w:cs="Consolas"/>
+                <w:color w:val="0000FF"/>
+                <w:sz w:val="19"/>
+                <w:szCs w:val="19"/>
+              </w:rPr>
+              <w:t>FROM</w:t>
+            </w:r>
+            <w:r>
+              <w:rPr>
+                <w:rFonts w:ascii="Consolas" w:hAnsi="Consolas" w:cs="Consolas"/>
+                <w:color w:val="000000"/>
+                <w:sz w:val="19"/>
+                <w:szCs w:val="19"/>
+              </w:rPr>
+              <w:t xml:space="preserve"> [EC]</w:t>
+            </w:r>
+            <w:r>
+              <w:rPr>
+                <w:rFonts w:ascii="Consolas" w:hAnsi="Consolas" w:cs="Consolas"/>
+                <w:color w:val="808080"/>
+                <w:sz w:val="19"/>
+                <w:szCs w:val="19"/>
+              </w:rPr>
+              <w:t>.</w:t>
+            </w:r>
+            <w:r>
+              <w:rPr>
+                <w:rFonts w:ascii="Consolas" w:hAnsi="Consolas" w:cs="Consolas"/>
+                <w:color w:val="000000"/>
+                <w:sz w:val="19"/>
+                <w:szCs w:val="19"/>
+              </w:rPr>
+              <w:t>[ShortCalls_Evaluations]</w:t>
+            </w:r>
+            <w:r>
+              <w:rPr>
+                <w:rFonts w:ascii="Consolas" w:hAnsi="Consolas" w:cs="Consolas"/>
+                <w:color w:val="808080"/>
+                <w:sz w:val="19"/>
+                <w:szCs w:val="19"/>
+              </w:rPr>
+              <w:t>;</w:t>
+            </w:r>
+            <w:r>
+              <w:rPr>
+                <w:rFonts w:ascii="Consolas" w:hAnsi="Consolas" w:cs="Consolas"/>
+                <w:color w:val="008000"/>
+                <w:sz w:val="19"/>
+                <w:szCs w:val="19"/>
+              </w:rPr>
+              <w:t>--584</w:t>
+            </w:r>
+          </w:p>
+          <w:p>
+            <w:pPr>
+              <w:overflowPunct/>
+              <w:textAlignment w:val="auto"/>
+              <w:rPr>
+                <w:rFonts w:ascii="Courier New" w:hAnsi="Courier New" w:cs="Courier New"/>
+                <w:noProof/>
+              </w:rPr>
+            </w:pPr>
+            <w:r>
+              <w:rPr>
+                <w:rFonts w:ascii="Consolas" w:hAnsi="Consolas" w:cs="Consolas"/>
+                <w:color w:val="000000"/>
+                <w:sz w:val="19"/>
+                <w:szCs w:val="19"/>
+              </w:rPr>
+              <w:t xml:space="preserve">  </w:t>
+            </w:r>
+            <w:r>
+              <w:rPr>
+                <w:rFonts w:ascii="Consolas" w:hAnsi="Consolas" w:cs="Consolas"/>
+                <w:color w:val="0000FF"/>
+                <w:sz w:val="19"/>
+                <w:szCs w:val="19"/>
+              </w:rPr>
+              <w:t>select</w:t>
+            </w:r>
+            <w:r>
+              <w:rPr>
+                <w:rFonts w:ascii="Consolas" w:hAnsi="Consolas" w:cs="Consolas"/>
+                <w:color w:val="000000"/>
+                <w:sz w:val="19"/>
+                <w:szCs w:val="19"/>
+              </w:rPr>
+              <w:t xml:space="preserve"> </w:t>
+            </w:r>
+            <w:r>
+              <w:rPr>
+                <w:rFonts w:ascii="Consolas" w:hAnsi="Consolas" w:cs="Consolas"/>
+                <w:color w:val="FF00FF"/>
+                <w:sz w:val="19"/>
+                <w:szCs w:val="19"/>
+              </w:rPr>
+              <w:t>count</w:t>
+            </w:r>
+            <w:r>
+              <w:rPr>
+                <w:rFonts w:ascii="Consolas" w:hAnsi="Consolas" w:cs="Consolas"/>
+                <w:color w:val="808080"/>
+                <w:sz w:val="19"/>
+                <w:szCs w:val="19"/>
+              </w:rPr>
+              <w:t>(*)</w:t>
+            </w:r>
+            <w:r>
+              <w:rPr>
+                <w:rFonts w:ascii="Consolas" w:hAnsi="Consolas" w:cs="Consolas"/>
+                <w:color w:val="000000"/>
+                <w:sz w:val="19"/>
+                <w:szCs w:val="19"/>
+              </w:rPr>
+              <w:t xml:space="preserve"> </w:t>
+            </w:r>
+            <w:r>
+              <w:rPr>
+                <w:rFonts w:ascii="Consolas" w:hAnsi="Consolas" w:cs="Consolas"/>
+                <w:color w:val="0000FF"/>
+                <w:sz w:val="19"/>
+                <w:szCs w:val="19"/>
+              </w:rPr>
+              <w:t>FROM</w:t>
+            </w:r>
+            <w:r>
+              <w:rPr>
+                <w:rFonts w:ascii="Consolas" w:hAnsi="Consolas" w:cs="Consolas"/>
+                <w:color w:val="000000"/>
+                <w:sz w:val="19"/>
+                <w:szCs w:val="19"/>
+              </w:rPr>
+              <w:t xml:space="preserve"> [EC]</w:t>
+            </w:r>
+            <w:r>
+              <w:rPr>
+                <w:rFonts w:ascii="Consolas" w:hAnsi="Consolas" w:cs="Consolas"/>
+                <w:color w:val="808080"/>
+                <w:sz w:val="19"/>
+                <w:szCs w:val="19"/>
+              </w:rPr>
+              <w:t>.</w:t>
+            </w:r>
+            <w:r>
+              <w:rPr>
+                <w:rFonts w:ascii="Consolas" w:hAnsi="Consolas" w:cs="Consolas"/>
+                <w:color w:val="000000"/>
+                <w:sz w:val="19"/>
+                <w:szCs w:val="19"/>
+              </w:rPr>
+              <w:t>[Coaching_Log_Bingo]</w:t>
+            </w:r>
+            <w:r>
+              <w:rPr>
+                <w:rFonts w:ascii="Consolas" w:hAnsi="Consolas" w:cs="Consolas"/>
+                <w:color w:val="808080"/>
+                <w:sz w:val="19"/>
+                <w:szCs w:val="19"/>
+              </w:rPr>
+              <w:t>;</w:t>
+            </w:r>
+            <w:r>
+              <w:rPr>
+                <w:rFonts w:ascii="Consolas" w:hAnsi="Consolas" w:cs="Consolas"/>
+                <w:color w:val="008000"/>
+                <w:sz w:val="19"/>
+                <w:szCs w:val="19"/>
+              </w:rPr>
+              <w:t>--1267</w:t>
+            </w:r>
+          </w:p>
+          <w:p/>
+        </w:tc>
+      </w:tr>
+    </w:tbl>
+    <w:p/>
+    <w:tbl>
+      <w:tblPr>
+        <w:tblW w:w="12960" w:type="dxa"/>
+        <w:tblInd w:w="-612" w:type="dxa"/>
+        <w:tblBorders>
+          <w:top w:val="double" w:sz="4" w:space="0" w:color="auto"/>
+          <w:left w:val="double" w:sz="4" w:space="0" w:color="auto"/>
+          <w:bottom w:val="double" w:sz="4" w:space="0" w:color="auto"/>
+          <w:right w:val="double" w:sz="4" w:space="0" w:color="auto"/>
+          <w:insideH w:val="single" w:sz="6" w:space="0" w:color="auto"/>
+          <w:insideV w:val="single" w:sz="6" w:space="0" w:color="auto"/>
+        </w:tblBorders>
+        <w:tblLayout w:type="fixed"/>
+        <w:tblLook w:val="0000" w:firstRow="0" w:lastRow="0" w:firstColumn="0" w:lastColumn="0" w:noHBand="0" w:noVBand="0"/>
+      </w:tblPr>
+      <w:tblGrid>
+        <w:gridCol w:w="900"/>
+        <w:gridCol w:w="3960"/>
+        <w:gridCol w:w="4500"/>
+        <w:gridCol w:w="1260"/>
+        <w:gridCol w:w="2340"/>
+      </w:tblGrid>
+      <w:tr>
+        <w:trPr>
+          <w:cantSplit/>
+          <w:tblHeader/>
+        </w:trPr>
+        <w:tc>
+          <w:tcPr>
+            <w:tcW w:w="900" w:type="dxa"/>
+            <w:shd w:val="clear" w:color="auto" w:fill="A6A6A6"/>
+          </w:tcPr>
+          <w:p>
+            <w:pPr>
+              <w:rPr>
+                <w:i/>
+              </w:rPr>
+            </w:pPr>
+            <w:r>
+              <w:t>TEST#</w:t>
+            </w:r>
+          </w:p>
+        </w:tc>
+        <w:tc>
+          <w:tcPr>
+            <w:tcW w:w="3960" w:type="dxa"/>
+            <w:shd w:val="clear" w:color="auto" w:fill="A6A6A6"/>
+          </w:tcPr>
+          <w:p>
+            <w:pPr>
+              <w:rPr>
+                <w:i/>
+              </w:rPr>
+            </w:pPr>
+            <w:r>
+              <w:t>ACTION</w:t>
+            </w:r>
+          </w:p>
+        </w:tc>
+        <w:tc>
+          <w:tcPr>
+            <w:tcW w:w="4500" w:type="dxa"/>
+            <w:shd w:val="clear" w:color="auto" w:fill="A6A6A6"/>
+          </w:tcPr>
+          <w:p>
+            <w:pPr>
+              <w:rPr>
+                <w:i/>
+              </w:rPr>
+            </w:pPr>
+            <w:r>
+              <w:t xml:space="preserve">EXPECTED RESULTS </w:t>
+            </w:r>
+          </w:p>
+        </w:tc>
+        <w:tc>
+          <w:tcPr>
+            <w:tcW w:w="1260" w:type="dxa"/>
+            <w:shd w:val="clear" w:color="auto" w:fill="A6A6A6"/>
+          </w:tcPr>
+          <w:p>
+            <w:pPr>
+              <w:rPr>
+                <w:i/>
+              </w:rPr>
+            </w:pPr>
+            <w:r>
+              <w:t>RESULTS</w:t>
+            </w:r>
+          </w:p>
+          <w:p>
+            <w:pPr>
+              <w:rPr>
+                <w:i/>
+              </w:rPr>
+            </w:pPr>
+            <w:r>
+              <w:t>P/F/I</w:t>
+            </w:r>
+          </w:p>
+        </w:tc>
+        <w:tc>
+          <w:tcPr>
+            <w:tcW w:w="2340" w:type="dxa"/>
+            <w:shd w:val="clear" w:color="auto" w:fill="A6A6A6"/>
+          </w:tcPr>
+          <w:p>
+            <w:pPr>
+              <w:rPr>
+                <w:i/>
+              </w:rPr>
+            </w:pPr>
+            <w:r>
+              <w:t>COMMENTS</w:t>
+            </w:r>
+          </w:p>
+        </w:tc>
+      </w:tr>
+      <w:tr>
+        <w:trPr>
+          <w:cantSplit/>
+        </w:trPr>
+        <w:tc>
+          <w:tcPr>
+            <w:tcW w:w="900" w:type="dxa"/>
+          </w:tcPr>
+          <w:p>
+            <w:pPr>
+              <w:rPr>
+                <w:rFonts w:asciiTheme="minorHAnsi" w:hAnsiTheme="minorHAnsi"/>
+                <w:bCs/>
+              </w:rPr>
+            </w:pPr>
+            <w:del w:id="33" w:author="Palacherla, Susmitha C (NE)" w:date="2020-07-20T12:08:00Z">
+              <w:r>
+                <w:rPr>
+                  <w:rFonts w:asciiTheme="minorHAnsi" w:hAnsiTheme="minorHAnsi"/>
+                  <w:bCs/>
+                </w:rPr>
+                <w:lastRenderedPageBreak/>
+                <w:delText>1.</w:delText>
+              </w:r>
+            </w:del>
+            <w:ins w:id="34" w:author="Palacherla, Susmitha C (NE)" w:date="2020-07-20T12:08:00Z">
+              <w:r>
+                <w:rPr>
+                  <w:rFonts w:asciiTheme="minorHAnsi" w:hAnsiTheme="minorHAnsi"/>
+                  <w:bCs/>
+                </w:rPr>
+                <w:t>2.</w:t>
+              </w:r>
+            </w:ins>
+            <w:r>
+              <w:rPr>
+                <w:rFonts w:asciiTheme="minorHAnsi" w:hAnsiTheme="minorHAnsi"/>
+                <w:bCs/>
+              </w:rPr>
+              <w:t>1</w:t>
+            </w:r>
+          </w:p>
+        </w:tc>
+        <w:tc>
+          <w:tcPr>
+            <w:tcW w:w="3960" w:type="dxa"/>
+          </w:tcPr>
+          <w:p>
+            <w:r>
+              <w:t xml:space="preserve">Run Archive process </w:t>
+            </w:r>
+          </w:p>
+          <w:p/>
+          <w:p>
+            <w:pPr>
+              <w:overflowPunct/>
+              <w:textAlignment w:val="auto"/>
+              <w:rPr>
+                <w:rFonts w:ascii="Courier New" w:hAnsi="Courier New" w:cs="Courier New"/>
+                <w:noProof/>
+              </w:rPr>
+            </w:pPr>
+            <w:r>
+              <w:rPr>
+                <w:rFonts w:ascii="Courier New" w:hAnsi="Courier New" w:cs="Courier New"/>
+                <w:noProof/>
+                <w:color w:val="0000FF"/>
+              </w:rPr>
+              <w:t>USE</w:t>
+            </w:r>
+            <w:r>
+              <w:rPr>
+                <w:rFonts w:ascii="Courier New" w:hAnsi="Courier New" w:cs="Courier New"/>
+                <w:noProof/>
+              </w:rPr>
+              <w:t xml:space="preserve"> [eCoachingDev]</w:t>
+            </w:r>
+          </w:p>
+          <w:p>
+            <w:pPr>
+              <w:overflowPunct/>
+              <w:textAlignment w:val="auto"/>
+              <w:rPr>
+                <w:rFonts w:ascii="Courier New" w:hAnsi="Courier New" w:cs="Courier New"/>
+                <w:noProof/>
+                <w:color w:val="0000FF"/>
+              </w:rPr>
+            </w:pPr>
+            <w:r>
+              <w:rPr>
+                <w:rFonts w:ascii="Courier New" w:hAnsi="Courier New" w:cs="Courier New"/>
+                <w:noProof/>
+                <w:color w:val="0000FF"/>
+              </w:rPr>
+              <w:t>GO</w:t>
+            </w:r>
+          </w:p>
+          <w:p>
+            <w:pPr>
+              <w:overflowPunct/>
+              <w:textAlignment w:val="auto"/>
+              <w:rPr>
+                <w:rFonts w:ascii="Courier New" w:hAnsi="Courier New" w:cs="Courier New"/>
+                <w:noProof/>
+                <w:color w:val="0000FF"/>
+              </w:rPr>
+            </w:pPr>
+          </w:p>
+          <w:p>
+            <w:pPr>
+              <w:overflowPunct/>
+              <w:textAlignment w:val="auto"/>
+              <w:rPr>
+                <w:rFonts w:ascii="Courier New" w:hAnsi="Courier New" w:cs="Courier New"/>
+                <w:noProof/>
+                <w:color w:val="0000FF"/>
+              </w:rPr>
+            </w:pPr>
+            <w:r>
+              <w:rPr>
+                <w:rFonts w:ascii="Courier New" w:hAnsi="Courier New" w:cs="Courier New"/>
+                <w:noProof/>
+                <w:color w:val="0000FF"/>
+              </w:rPr>
+              <w:t>DECLARE</w:t>
+            </w:r>
+            <w:r>
+              <w:rPr>
+                <w:rFonts w:ascii="Courier New" w:hAnsi="Courier New" w:cs="Courier New"/>
+                <w:noProof/>
+              </w:rPr>
+              <w:tab/>
+              <w:t xml:space="preserve">@return_value </w:t>
+            </w:r>
+            <w:r>
+              <w:rPr>
+                <w:rFonts w:ascii="Courier New" w:hAnsi="Courier New" w:cs="Courier New"/>
+                <w:noProof/>
+                <w:color w:val="0000FF"/>
+              </w:rPr>
+              <w:t>int</w:t>
+            </w:r>
+          </w:p>
+          <w:p>
+            <w:pPr>
+              <w:overflowPunct/>
+              <w:textAlignment w:val="auto"/>
+              <w:rPr>
+                <w:rFonts w:ascii="Courier New" w:hAnsi="Courier New" w:cs="Courier New"/>
+                <w:noProof/>
+                <w:color w:val="0000FF"/>
+              </w:rPr>
+            </w:pPr>
+          </w:p>
+          <w:p>
+            <w:pPr>
+              <w:overflowPunct/>
+              <w:textAlignment w:val="auto"/>
+              <w:rPr>
+                <w:rFonts w:ascii="Courier New" w:hAnsi="Courier New" w:cs="Courier New"/>
+                <w:noProof/>
+              </w:rPr>
+            </w:pPr>
+            <w:r>
+              <w:rPr>
+                <w:rFonts w:ascii="Courier New" w:hAnsi="Courier New" w:cs="Courier New"/>
+                <w:noProof/>
+                <w:color w:val="0000FF"/>
+              </w:rPr>
+              <w:t>EXEC</w:t>
+            </w:r>
+            <w:r>
+              <w:rPr>
+                <w:rFonts w:ascii="Courier New" w:hAnsi="Courier New" w:cs="Courier New"/>
+                <w:noProof/>
+              </w:rPr>
+              <w:tab/>
+              <w:t xml:space="preserve">@return_value </w:t>
+            </w:r>
+            <w:r>
+              <w:rPr>
+                <w:rFonts w:ascii="Courier New" w:hAnsi="Courier New" w:cs="Courier New"/>
+                <w:noProof/>
+                <w:color w:val="808080"/>
+              </w:rPr>
+              <w:t>=</w:t>
+            </w:r>
+            <w:r>
+              <w:rPr>
+                <w:rFonts w:ascii="Courier New" w:hAnsi="Courier New" w:cs="Courier New"/>
+                <w:noProof/>
+              </w:rPr>
+              <w:t xml:space="preserve"> [EC]</w:t>
+            </w:r>
+            <w:r>
+              <w:rPr>
+                <w:rFonts w:ascii="Courier New" w:hAnsi="Courier New" w:cs="Courier New"/>
+                <w:noProof/>
+                <w:color w:val="808080"/>
+              </w:rPr>
+              <w:t>.</w:t>
+            </w:r>
+            <w:r>
+              <w:rPr>
+                <w:rFonts w:ascii="Courier New" w:hAnsi="Courier New" w:cs="Courier New"/>
+                <w:noProof/>
+              </w:rPr>
+              <w:t>[sp_Insert_Into_Coaching_Log_Archive]</w:t>
+            </w:r>
+          </w:p>
+          <w:p>
+            <w:pPr>
+              <w:overflowPunct/>
+              <w:textAlignment w:val="auto"/>
+              <w:rPr>
+                <w:rFonts w:ascii="Courier New" w:hAnsi="Courier New" w:cs="Courier New"/>
+                <w:noProof/>
+                <w:color w:val="FF0000"/>
+              </w:rPr>
+            </w:pPr>
+            <w:r>
+              <w:rPr>
+                <w:rFonts w:ascii="Courier New" w:hAnsi="Courier New" w:cs="Courier New"/>
+                <w:noProof/>
+                <w:color w:val="0000FF"/>
+              </w:rPr>
+              <w:tab/>
+            </w:r>
+            <w:r>
+              <w:rPr>
+                <w:rFonts w:ascii="Courier New" w:hAnsi="Courier New" w:cs="Courier New"/>
+                <w:noProof/>
+                <w:color w:val="0000FF"/>
+              </w:rPr>
+              <w:tab/>
+            </w:r>
+            <w:r>
+              <w:rPr>
+                <w:rFonts w:ascii="Courier New" w:hAnsi="Courier New" w:cs="Courier New"/>
+                <w:noProof/>
+              </w:rPr>
+              <w:t xml:space="preserve">@strArchivedBy </w:t>
+            </w:r>
+            <w:r>
+              <w:rPr>
+                <w:rFonts w:ascii="Courier New" w:hAnsi="Courier New" w:cs="Courier New"/>
+                <w:noProof/>
+                <w:color w:val="808080"/>
+              </w:rPr>
+              <w:t>=</w:t>
+            </w:r>
+            <w:r>
+              <w:rPr>
+                <w:rFonts w:ascii="Courier New" w:hAnsi="Courier New" w:cs="Courier New"/>
+                <w:noProof/>
+              </w:rPr>
+              <w:t xml:space="preserve"> </w:t>
+            </w:r>
+            <w:r>
+              <w:rPr>
+                <w:rFonts w:ascii="Courier New" w:hAnsi="Courier New" w:cs="Courier New"/>
+                <w:noProof/>
+                <w:color w:val="FF0000"/>
+              </w:rPr>
+              <w:t>N'Manual'</w:t>
+            </w:r>
+          </w:p>
+          <w:p>
+            <w:pPr>
+              <w:overflowPunct/>
+              <w:textAlignment w:val="auto"/>
+              <w:rPr>
+                <w:rFonts w:ascii="Courier New" w:hAnsi="Courier New" w:cs="Courier New"/>
+                <w:noProof/>
+                <w:color w:val="FF0000"/>
+              </w:rPr>
+            </w:pPr>
+          </w:p>
+          <w:p>
+            <w:pPr>
+              <w:overflowPunct/>
+              <w:textAlignment w:val="auto"/>
+              <w:rPr>
+                <w:rFonts w:ascii="Courier New" w:hAnsi="Courier New" w:cs="Courier New"/>
+                <w:noProof/>
+              </w:rPr>
+            </w:pPr>
+            <w:r>
+              <w:rPr>
+                <w:rFonts w:ascii="Courier New" w:hAnsi="Courier New" w:cs="Courier New"/>
+                <w:noProof/>
+                <w:color w:val="0000FF"/>
+              </w:rPr>
+              <w:t>SELECT</w:t>
+            </w:r>
+            <w:r>
+              <w:rPr>
+                <w:rFonts w:ascii="Courier New" w:hAnsi="Courier New" w:cs="Courier New"/>
+                <w:noProof/>
+              </w:rPr>
+              <w:tab/>
+            </w:r>
+            <w:r>
+              <w:rPr>
+                <w:rFonts w:ascii="Courier New" w:hAnsi="Courier New" w:cs="Courier New"/>
+                <w:noProof/>
+                <w:color w:val="FF0000"/>
+              </w:rPr>
+              <w:t>'Return Value'</w:t>
+            </w:r>
+            <w:r>
+              <w:rPr>
+                <w:rFonts w:ascii="Courier New" w:hAnsi="Courier New" w:cs="Courier New"/>
+                <w:noProof/>
+              </w:rPr>
+              <w:t xml:space="preserve"> </w:t>
+            </w:r>
+            <w:r>
+              <w:rPr>
+                <w:rFonts w:ascii="Courier New" w:hAnsi="Courier New" w:cs="Courier New"/>
+                <w:noProof/>
+                <w:color w:val="808080"/>
+              </w:rPr>
+              <w:t>=</w:t>
+            </w:r>
+            <w:r>
+              <w:rPr>
+                <w:rFonts w:ascii="Courier New" w:hAnsi="Courier New" w:cs="Courier New"/>
+                <w:noProof/>
+              </w:rPr>
+              <w:t xml:space="preserve"> @return_value</w:t>
+            </w:r>
+          </w:p>
+          <w:p>
+            <w:pPr>
+              <w:overflowPunct/>
+              <w:textAlignment w:val="auto"/>
+              <w:rPr>
+                <w:rFonts w:ascii="Courier New" w:hAnsi="Courier New" w:cs="Courier New"/>
+                <w:noProof/>
+              </w:rPr>
+            </w:pPr>
+          </w:p>
+          <w:p>
+            <w:pPr>
+              <w:overflowPunct/>
+              <w:textAlignment w:val="auto"/>
+              <w:rPr>
+                <w:rFonts w:ascii="Courier New" w:hAnsi="Courier New" w:cs="Courier New"/>
+                <w:noProof/>
+                <w:color w:val="0000FF"/>
+              </w:rPr>
+            </w:pPr>
+            <w:r>
+              <w:rPr>
+                <w:rFonts w:ascii="Courier New" w:hAnsi="Courier New" w:cs="Courier New"/>
+                <w:noProof/>
+                <w:color w:val="0000FF"/>
+              </w:rPr>
+              <w:t>GO</w:t>
+            </w:r>
+          </w:p>
+          <w:p/>
+        </w:tc>
+        <w:tc>
+          <w:tcPr>
+            <w:tcW w:w="4500" w:type="dxa"/>
+          </w:tcPr>
+          <w:p>
+            <w:r>
+              <w:t xml:space="preserve">All inactive logs with submitted date older than </w:t>
+            </w:r>
+            <w:r>
+              <w:t>07/20/2019 and their detail records</w:t>
+            </w:r>
+            <w:r>
+              <w:t xml:space="preserve"> should be archived.</w:t>
+            </w:r>
+          </w:p>
+        </w:tc>
+        <w:tc>
+          <w:tcPr>
+            <w:tcW w:w="1260" w:type="dxa"/>
+          </w:tcPr>
+          <w:p>
+            <w:pPr>
+              <w:rPr>
+                <w:rFonts w:asciiTheme="minorHAnsi" w:hAnsiTheme="minorHAnsi"/>
+                <w:bCs/>
+              </w:rPr>
+            </w:pPr>
+            <w:r>
+              <w:rPr>
+                <w:rFonts w:asciiTheme="minorHAnsi" w:hAnsiTheme="minorHAnsi"/>
+                <w:bCs/>
+              </w:rPr>
+              <w:t>P</w:t>
+            </w:r>
+          </w:p>
+        </w:tc>
+        <w:tc>
+          <w:tcPr>
+            <w:tcW w:w="2340" w:type="dxa"/>
+          </w:tcPr>
+          <w:p>
+            <w:pPr>
+              <w:rPr>
+                <w:rFonts w:asciiTheme="minorHAnsi" w:hAnsiTheme="minorHAnsi"/>
+                <w:bCs/>
+              </w:rPr>
+            </w:pPr>
+            <w:r>
+              <w:rPr>
+                <w:rFonts w:asciiTheme="minorHAnsi" w:hAnsiTheme="minorHAnsi"/>
+                <w:bCs/>
+              </w:rPr>
+              <w:t xml:space="preserve">Test run on </w:t>
+            </w:r>
+            <w:r>
+              <w:rPr>
+                <w:rFonts w:asciiTheme="minorHAnsi" w:hAnsiTheme="minorHAnsi"/>
+                <w:bCs/>
+              </w:rPr>
+              <w:t>07/20/2020</w:t>
+            </w:r>
+          </w:p>
+        </w:tc>
+      </w:tr>
+      <w:tr>
+        <w:trPr>
+          <w:cantSplit/>
+        </w:trPr>
+        <w:tc>
+          <w:tcPr>
+            <w:tcW w:w="900" w:type="dxa"/>
+          </w:tcPr>
+          <w:p>
+            <w:del w:id="35" w:author="Palacherla, Susmitha C (NE)" w:date="2020-07-20T12:08:00Z">
+              <w:r>
+                <w:rPr>
+                  <w:rFonts w:asciiTheme="minorHAnsi" w:hAnsiTheme="minorHAnsi"/>
+                  <w:bCs/>
+                </w:rPr>
+                <w:delText>1.</w:delText>
+              </w:r>
+            </w:del>
+            <w:ins w:id="36" w:author="Palacherla, Susmitha C (NE)" w:date="2020-07-20T12:08:00Z">
+              <w:r>
+                <w:rPr>
+                  <w:rFonts w:asciiTheme="minorHAnsi" w:hAnsiTheme="minorHAnsi"/>
+                  <w:bCs/>
+                </w:rPr>
+                <w:t>2.</w:t>
+              </w:r>
+            </w:ins>
+            <w:r>
+              <w:rPr>
+                <w:rFonts w:asciiTheme="minorHAnsi" w:hAnsiTheme="minorHAnsi"/>
+                <w:bCs/>
+              </w:rPr>
+              <w:t>2</w:t>
+            </w:r>
+          </w:p>
+        </w:tc>
+        <w:tc>
+          <w:tcPr>
+            <w:tcW w:w="3960" w:type="dxa"/>
+          </w:tcPr>
+          <w:p>
+            <w:r>
+              <w:t>Check status of logs in archive log table</w:t>
+            </w:r>
+          </w:p>
+        </w:tc>
+        <w:tc>
+          <w:tcPr>
+            <w:tcW w:w="4500" w:type="dxa"/>
+          </w:tcPr>
+          <w:p>
+            <w:r>
+              <w:t>Should all be 2 = Inactive</w:t>
+            </w:r>
+          </w:p>
+        </w:tc>
+        <w:tc>
+          <w:tcPr>
+            <w:tcW w:w="1260" w:type="dxa"/>
+          </w:tcPr>
+          <w:p>
+            <w:r>
+              <w:rPr>
+                <w:rFonts w:asciiTheme="minorHAnsi" w:hAnsiTheme="minorHAnsi"/>
+                <w:bCs/>
+              </w:rPr>
+              <w:t>P</w:t>
+            </w:r>
+          </w:p>
+        </w:tc>
+        <w:tc>
+          <w:tcPr>
+            <w:tcW w:w="2340" w:type="dxa"/>
+          </w:tcPr>
+          <w:p>
+            <w:pPr>
+              <w:rPr>
+                <w:rFonts w:asciiTheme="minorHAnsi" w:hAnsiTheme="minorHAnsi"/>
+                <w:bCs/>
+              </w:rPr>
+            </w:pPr>
+          </w:p>
+        </w:tc>
+      </w:tr>
+      <w:tr>
+        <w:trPr>
+          <w:cantSplit/>
+        </w:trPr>
+        <w:tc>
+          <w:tcPr>
+            <w:tcW w:w="900" w:type="dxa"/>
+          </w:tcPr>
+          <w:p>
+            <w:del w:id="37" w:author="Palacherla, Susmitha C (NE)" w:date="2020-07-20T12:08:00Z">
+              <w:r>
+                <w:rPr>
+                  <w:rFonts w:asciiTheme="minorHAnsi" w:hAnsiTheme="minorHAnsi"/>
+                  <w:bCs/>
+                </w:rPr>
+                <w:delText>1.</w:delText>
+              </w:r>
+            </w:del>
+            <w:ins w:id="38" w:author="Palacherla, Susmitha C (NE)" w:date="2020-07-20T12:08:00Z">
+              <w:r>
+                <w:rPr>
+                  <w:rFonts w:asciiTheme="minorHAnsi" w:hAnsiTheme="minorHAnsi"/>
+                  <w:bCs/>
+                </w:rPr>
+                <w:t>2.</w:t>
+              </w:r>
+            </w:ins>
+            <w:r>
+              <w:rPr>
+                <w:rFonts w:asciiTheme="minorHAnsi" w:hAnsiTheme="minorHAnsi"/>
+                <w:bCs/>
+              </w:rPr>
+              <w:t>3</w:t>
+            </w:r>
+          </w:p>
+        </w:tc>
+        <w:tc>
+          <w:tcPr>
+            <w:tcW w:w="3960" w:type="dxa"/>
+          </w:tcPr>
+          <w:p>
+            <w:r>
+              <w:t xml:space="preserve">Check </w:t>
+            </w:r>
+            <w:r>
+              <w:t>Archived By for</w:t>
+            </w:r>
+            <w:r>
+              <w:t xml:space="preserve"> logs in archive log table</w:t>
+            </w:r>
+          </w:p>
+        </w:tc>
+        <w:tc>
+          <w:tcPr>
+            <w:tcW w:w="4500" w:type="dxa"/>
+          </w:tcPr>
+          <w:p>
+            <w:r>
+              <w:t>Should be the value of the param passed which = ‘Manual’</w:t>
+            </w:r>
+          </w:p>
+          <w:p/>
+        </w:tc>
+        <w:tc>
+          <w:tcPr>
+            <w:tcW w:w="1260" w:type="dxa"/>
+          </w:tcPr>
+          <w:p>
+            <w:r>
+              <w:rPr>
+                <w:rFonts w:asciiTheme="minorHAnsi" w:hAnsiTheme="minorHAnsi"/>
+                <w:bCs/>
+              </w:rPr>
+              <w:t>P</w:t>
+            </w:r>
+          </w:p>
+        </w:tc>
+        <w:tc>
+          <w:tcPr>
+            <w:tcW w:w="2340" w:type="dxa"/>
+          </w:tcPr>
+          <w:p>
+            <w:pPr>
+              <w:rPr>
+                <w:rFonts w:asciiTheme="minorHAnsi" w:hAnsiTheme="minorHAnsi"/>
+                <w:bCs/>
+              </w:rPr>
+            </w:pPr>
+          </w:p>
+        </w:tc>
+      </w:tr>
+      <w:tr>
+        <w:trPr>
+          <w:cantSplit/>
+        </w:trPr>
+        <w:tc>
+          <w:tcPr>
+            <w:tcW w:w="900" w:type="dxa"/>
+          </w:tcPr>
+          <w:p>
+            <w:del w:id="39" w:author="Palacherla, Susmitha C (NE)" w:date="2020-07-20T12:08:00Z">
+              <w:r>
+                <w:rPr>
+                  <w:rFonts w:asciiTheme="minorHAnsi" w:hAnsiTheme="minorHAnsi"/>
+                  <w:bCs/>
+                </w:rPr>
+                <w:delText>1.</w:delText>
+              </w:r>
+            </w:del>
+            <w:ins w:id="40" w:author="Palacherla, Susmitha C (NE)" w:date="2020-07-20T12:08:00Z">
+              <w:r>
+                <w:rPr>
+                  <w:rFonts w:asciiTheme="minorHAnsi" w:hAnsiTheme="minorHAnsi"/>
+                  <w:bCs/>
+                </w:rPr>
+                <w:t>2.</w:t>
+              </w:r>
+            </w:ins>
+            <w:r>
+              <w:rPr>
+                <w:rFonts w:asciiTheme="minorHAnsi" w:hAnsiTheme="minorHAnsi"/>
+                <w:bCs/>
+              </w:rPr>
+              <w:t>4</w:t>
+            </w:r>
+          </w:p>
+        </w:tc>
+        <w:tc>
+          <w:tcPr>
+            <w:tcW w:w="3960" w:type="dxa"/>
+          </w:tcPr>
+          <w:p>
+            <w:r>
+              <w:t xml:space="preserve">Check </w:t>
+            </w:r>
+            <w:r>
+              <w:t>Archived date</w:t>
+            </w:r>
+            <w:r>
+              <w:t xml:space="preserve"> of logs in archive log table</w:t>
+            </w:r>
+          </w:p>
+        </w:tc>
+        <w:tc>
+          <w:tcPr>
+            <w:tcW w:w="4500" w:type="dxa"/>
+          </w:tcPr>
+          <w:p>
+            <w:r>
+              <w:t>Archiveddate = System datetime</w:t>
+            </w:r>
+          </w:p>
+        </w:tc>
+        <w:tc>
+          <w:tcPr>
+            <w:tcW w:w="1260" w:type="dxa"/>
+          </w:tcPr>
+          <w:p>
+            <w:r>
+              <w:rPr>
+                <w:rFonts w:asciiTheme="minorHAnsi" w:hAnsiTheme="minorHAnsi"/>
+                <w:bCs/>
+              </w:rPr>
+              <w:t>P</w:t>
+            </w:r>
+          </w:p>
+        </w:tc>
+        <w:tc>
+          <w:tcPr>
+            <w:tcW w:w="2340" w:type="dxa"/>
+          </w:tcPr>
+          <w:p>
+            <w:pPr>
+              <w:rPr>
+                <w:rFonts w:asciiTheme="minorHAnsi" w:hAnsiTheme="minorHAnsi"/>
+                <w:bCs/>
+              </w:rPr>
+            </w:pPr>
+          </w:p>
+        </w:tc>
+      </w:tr>
+      <w:tr>
+        <w:trPr>
+          <w:cantSplit/>
+        </w:trPr>
+        <w:tc>
+          <w:tcPr>
+            <w:tcW w:w="900" w:type="dxa"/>
+          </w:tcPr>
+          <w:p>
+            <w:pPr>
+              <w:rPr>
+                <w:rFonts w:asciiTheme="minorHAnsi" w:hAnsiTheme="minorHAnsi"/>
+                <w:bCs/>
+              </w:rPr>
+            </w:pPr>
+            <w:del w:id="41" w:author="Palacherla, Susmitha C (NE)" w:date="2020-07-20T12:08:00Z">
+              <w:r>
+                <w:rPr>
+                  <w:rFonts w:asciiTheme="minorHAnsi" w:hAnsiTheme="minorHAnsi"/>
+                  <w:bCs/>
+                </w:rPr>
+                <w:delText>1.</w:delText>
+              </w:r>
+            </w:del>
+            <w:ins w:id="42" w:author="Palacherla, Susmitha C (NE)" w:date="2020-07-20T12:08:00Z">
+              <w:r>
+                <w:rPr>
+                  <w:rFonts w:asciiTheme="minorHAnsi" w:hAnsiTheme="minorHAnsi"/>
+                  <w:bCs/>
+                </w:rPr>
+                <w:t>2.</w:t>
+              </w:r>
+            </w:ins>
+            <w:r>
+              <w:rPr>
+                <w:rFonts w:asciiTheme="minorHAnsi" w:hAnsiTheme="minorHAnsi"/>
+                <w:bCs/>
+              </w:rPr>
+              <w:t>5</w:t>
+            </w:r>
+          </w:p>
+        </w:tc>
+        <w:tc>
+          <w:tcPr>
+            <w:tcW w:w="3960" w:type="dxa"/>
+          </w:tcPr>
+          <w:p>
+            <w:r>
+              <w:t>Verify the coaching log reason archive table</w:t>
+            </w:r>
+          </w:p>
+        </w:tc>
+        <w:tc>
+          <w:tcPr>
+            <w:tcW w:w="4500" w:type="dxa"/>
+          </w:tcPr>
+          <w:p>
+            <w:r>
+              <w:t>All coaching logs archived should have their respective reason records archived.</w:t>
+            </w:r>
+          </w:p>
+        </w:tc>
+        <w:tc>
+          <w:tcPr>
+            <w:tcW w:w="1260" w:type="dxa"/>
+          </w:tcPr>
+          <w:p>
+            <w:pPr>
+              <w:rPr>
+                <w:rFonts w:asciiTheme="minorHAnsi" w:hAnsiTheme="minorHAnsi"/>
+                <w:bCs/>
+              </w:rPr>
+            </w:pPr>
+            <w:r>
+              <w:rPr>
+                <w:rFonts w:asciiTheme="minorHAnsi" w:hAnsiTheme="minorHAnsi"/>
+                <w:bCs/>
+              </w:rPr>
+              <w:t>P</w:t>
+            </w:r>
+          </w:p>
+        </w:tc>
+        <w:tc>
+          <w:tcPr>
+            <w:tcW w:w="2340" w:type="dxa"/>
+          </w:tcPr>
+          <w:p>
+            <w:pPr>
+              <w:rPr>
+                <w:rFonts w:asciiTheme="minorHAnsi" w:hAnsiTheme="minorHAnsi"/>
+                <w:bCs/>
+              </w:rPr>
+            </w:pPr>
+          </w:p>
+        </w:tc>
+      </w:tr>
+      <w:tr>
+        <w:trPr>
+          <w:cantSplit/>
+          <w:ins w:id="43" w:author="Palacherla, Susmitha C (NE)" w:date="2020-07-20T12:08:00Z"/>
+        </w:trPr>
+        <w:tc>
+          <w:tcPr>
+            <w:tcW w:w="900" w:type="dxa"/>
+          </w:tcPr>
+          <w:p>
+            <w:pPr>
+              <w:rPr>
+                <w:ins w:id="44" w:author="Palacherla, Susmitha C (NE)" w:date="2020-07-20T12:08:00Z"/>
+                <w:rFonts w:asciiTheme="minorHAnsi" w:hAnsiTheme="minorHAnsi"/>
+                <w:bCs/>
+              </w:rPr>
+            </w:pPr>
+            <w:ins w:id="45" w:author="Palacherla, Susmitha C (NE)" w:date="2020-07-20T12:08:00Z">
+              <w:r>
+                <w:rPr>
+                  <w:rFonts w:asciiTheme="minorHAnsi" w:hAnsiTheme="minorHAnsi"/>
+                  <w:bCs/>
+                </w:rPr>
+                <w:t>2.6</w:t>
+              </w:r>
+            </w:ins>
+          </w:p>
+        </w:tc>
+        <w:tc>
+          <w:tcPr>
+            <w:tcW w:w="3960" w:type="dxa"/>
+          </w:tcPr>
+          <w:p>
+            <w:pPr>
+              <w:rPr>
+                <w:ins w:id="46" w:author="Palacherla, Susmitha C (NE)" w:date="2020-07-20T12:08:00Z"/>
+              </w:rPr>
+              <w:pPrChange w:id="47" w:author="Palacherla, Susmitha C (NE)" w:date="2020-07-20T12:10:00Z">
+                <w:pPr/>
+              </w:pPrChange>
+            </w:pPr>
+            <w:ins w:id="48" w:author="Palacherla, Susmitha C (NE)" w:date="2020-07-20T12:10:00Z">
+              <w:r>
+                <w:t xml:space="preserve">Verify the </w:t>
+              </w:r>
+              <w:r>
+                <w:t>Quality Now Evaluations</w:t>
+              </w:r>
+              <w:r>
+                <w:t xml:space="preserve"> reason archive table</w:t>
+              </w:r>
+            </w:ins>
+          </w:p>
+        </w:tc>
+        <w:tc>
+          <w:tcPr>
+            <w:tcW w:w="4500" w:type="dxa"/>
+          </w:tcPr>
+          <w:p>
+            <w:pPr>
+              <w:rPr>
+                <w:ins w:id="49" w:author="Palacherla, Susmitha C (NE)" w:date="2020-07-20T12:08:00Z"/>
+              </w:rPr>
+              <w:pPrChange w:id="50" w:author="Palacherla, Susmitha C (NE)" w:date="2020-07-20T12:12:00Z">
+                <w:pPr/>
+              </w:pPrChange>
+            </w:pPr>
+            <w:ins w:id="51" w:author="Palacherla, Susmitha C (NE)" w:date="2020-07-20T12:11:00Z">
+              <w:r>
+                <w:t xml:space="preserve">All </w:t>
+              </w:r>
+              <w:r>
+                <w:t xml:space="preserve"> Quality Now </w:t>
+              </w:r>
+              <w:r>
+                <w:t>coaching logs archived should have their respective</w:t>
+              </w:r>
+            </w:ins>
+            <w:ins w:id="52" w:author="Palacherla, Susmitha C (NE)" w:date="2020-07-20T12:12:00Z">
+              <w:r>
+                <w:t xml:space="preserve"> detail </w:t>
+              </w:r>
+            </w:ins>
+            <w:ins w:id="53" w:author="Palacherla, Susmitha C (NE)" w:date="2020-07-20T12:11:00Z">
+              <w:r>
+                <w:t>records archived.</w:t>
+              </w:r>
+            </w:ins>
+          </w:p>
+        </w:tc>
+        <w:tc>
+          <w:tcPr>
+            <w:tcW w:w="1260" w:type="dxa"/>
+          </w:tcPr>
+          <w:p>
+            <w:pPr>
+              <w:rPr>
+                <w:ins w:id="54" w:author="Palacherla, Susmitha C (NE)" w:date="2020-07-20T12:08:00Z"/>
+                <w:rFonts w:asciiTheme="minorHAnsi" w:hAnsiTheme="minorHAnsi"/>
+                <w:bCs/>
+              </w:rPr>
+            </w:pPr>
+          </w:p>
+        </w:tc>
+        <w:tc>
+          <w:tcPr>
+            <w:tcW w:w="2340" w:type="dxa"/>
+          </w:tcPr>
+          <w:p>
+            <w:pPr>
+              <w:rPr>
+                <w:ins w:id="55" w:author="Palacherla, Susmitha C (NE)" w:date="2020-07-20T12:08:00Z"/>
+                <w:rFonts w:asciiTheme="minorHAnsi" w:hAnsiTheme="minorHAnsi"/>
+                <w:bCs/>
+              </w:rPr>
+            </w:pPr>
+          </w:p>
+        </w:tc>
+      </w:tr>
+      <w:tr>
+        <w:trPr>
+          <w:cantSplit/>
+          <w:ins w:id="56" w:author="Palacherla, Susmitha C (NE)" w:date="2020-07-20T12:08:00Z"/>
+        </w:trPr>
+        <w:tc>
+          <w:tcPr>
+            <w:tcW w:w="900" w:type="dxa"/>
+          </w:tcPr>
+          <w:p>
+            <w:pPr>
+              <w:rPr>
+                <w:ins w:id="57" w:author="Palacherla, Susmitha C (NE)" w:date="2020-07-20T12:08:00Z"/>
+                <w:rFonts w:asciiTheme="minorHAnsi" w:hAnsiTheme="minorHAnsi"/>
+                <w:bCs/>
+              </w:rPr>
+            </w:pPr>
+            <w:ins w:id="58" w:author="Palacherla, Susmitha C (NE)" w:date="2020-07-20T12:09:00Z">
+              <w:r>
+                <w:rPr>
+                  <w:rFonts w:asciiTheme="minorHAnsi" w:hAnsiTheme="minorHAnsi"/>
+                  <w:bCs/>
+                </w:rPr>
+                <w:t>2.7</w:t>
+              </w:r>
+            </w:ins>
+          </w:p>
+        </w:tc>
+        <w:tc>
+          <w:tcPr>
+            <w:tcW w:w="3960" w:type="dxa"/>
+          </w:tcPr>
+          <w:p>
+            <w:pPr>
+              <w:rPr>
+                <w:ins w:id="59" w:author="Palacherla, Susmitha C (NE)" w:date="2020-07-20T12:08:00Z"/>
+              </w:rPr>
+              <w:pPrChange w:id="60" w:author="Palacherla, Susmitha C (NE)" w:date="2020-07-20T12:11:00Z">
+                <w:pPr/>
+              </w:pPrChange>
+            </w:pPr>
+            <w:ins w:id="61" w:author="Palacherla, Susmitha C (NE)" w:date="2020-07-20T12:11:00Z">
+              <w:r>
+                <w:t xml:space="preserve">Verify the </w:t>
+              </w:r>
+              <w:r>
+                <w:t>Short Calls</w:t>
+              </w:r>
+              <w:r>
+                <w:t xml:space="preserve"> archive table</w:t>
+              </w:r>
+            </w:ins>
+          </w:p>
+        </w:tc>
+        <w:tc>
+          <w:tcPr>
+            <w:tcW w:w="4500" w:type="dxa"/>
+          </w:tcPr>
+          <w:p>
+            <w:pPr>
+              <w:rPr>
+                <w:ins w:id="62" w:author="Palacherla, Susmitha C (NE)" w:date="2020-07-20T12:08:00Z"/>
+              </w:rPr>
+            </w:pPr>
+            <w:ins w:id="63" w:author="Palacherla, Susmitha C (NE)" w:date="2020-07-20T12:12:00Z">
+              <w:r>
+                <w:t xml:space="preserve">All </w:t>
+              </w:r>
+              <w:r>
+                <w:t>Short Calls</w:t>
+              </w:r>
+              <w:r>
+                <w:t xml:space="preserve"> coaching logs archived should have their respective detail records archived.</w:t>
+              </w:r>
+            </w:ins>
+          </w:p>
+        </w:tc>
+        <w:tc>
+          <w:tcPr>
+            <w:tcW w:w="1260" w:type="dxa"/>
+          </w:tcPr>
+          <w:p>
+            <w:pPr>
+              <w:rPr>
+                <w:ins w:id="64" w:author="Palacherla, Susmitha C (NE)" w:date="2020-07-20T12:08:00Z"/>
+                <w:rFonts w:asciiTheme="minorHAnsi" w:hAnsiTheme="minorHAnsi"/>
+                <w:bCs/>
+              </w:rPr>
+            </w:pPr>
+          </w:p>
+        </w:tc>
+        <w:tc>
+          <w:tcPr>
+            <w:tcW w:w="2340" w:type="dxa"/>
+          </w:tcPr>
+          <w:p>
+            <w:pPr>
+              <w:rPr>
+                <w:ins w:id="65" w:author="Palacherla, Susmitha C (NE)" w:date="2020-07-20T12:08:00Z"/>
+                <w:rFonts w:asciiTheme="minorHAnsi" w:hAnsiTheme="minorHAnsi"/>
+                <w:bCs/>
+              </w:rPr>
+            </w:pPr>
+          </w:p>
+        </w:tc>
+      </w:tr>
+      <w:tr>
+        <w:trPr>
+          <w:cantSplit/>
+          <w:ins w:id="66" w:author="Palacherla, Susmitha C (NE)" w:date="2020-07-20T12:08:00Z"/>
+        </w:trPr>
+        <w:tc>
+          <w:tcPr>
+            <w:tcW w:w="900" w:type="dxa"/>
+          </w:tcPr>
+          <w:p>
+            <w:pPr>
+              <w:rPr>
+                <w:ins w:id="67" w:author="Palacherla, Susmitha C (NE)" w:date="2020-07-20T12:08:00Z"/>
+                <w:rFonts w:asciiTheme="minorHAnsi" w:hAnsiTheme="minorHAnsi"/>
+                <w:bCs/>
+              </w:rPr>
+            </w:pPr>
+            <w:ins w:id="68" w:author="Palacherla, Susmitha C (NE)" w:date="2020-07-20T12:09:00Z">
+              <w:r>
+                <w:rPr>
+                  <w:rFonts w:asciiTheme="minorHAnsi" w:hAnsiTheme="minorHAnsi"/>
+                  <w:bCs/>
+                </w:rPr>
+                <w:t>2.8</w:t>
+              </w:r>
+            </w:ins>
+          </w:p>
+        </w:tc>
+        <w:tc>
+          <w:tcPr>
+            <w:tcW w:w="3960" w:type="dxa"/>
+          </w:tcPr>
+          <w:p>
+            <w:pPr>
+              <w:rPr>
+                <w:ins w:id="69" w:author="Palacherla, Susmitha C (NE)" w:date="2020-07-20T12:08:00Z"/>
+              </w:rPr>
+            </w:pPr>
+            <w:ins w:id="70" w:author="Palacherla, Susmitha C (NE)" w:date="2020-07-20T12:11:00Z">
+              <w:r>
+                <w:t xml:space="preserve">Verify the </w:t>
+              </w:r>
+              <w:r>
+                <w:t>Bingo</w:t>
+              </w:r>
+              <w:r>
+                <w:t xml:space="preserve"> reason archive table</w:t>
+              </w:r>
+            </w:ins>
+          </w:p>
+        </w:tc>
+        <w:tc>
+          <w:tcPr>
+            <w:tcW w:w="4500" w:type="dxa"/>
+          </w:tcPr>
+          <w:p>
+            <w:pPr>
+              <w:rPr>
+                <w:ins w:id="71" w:author="Palacherla, Susmitha C (NE)" w:date="2020-07-20T12:08:00Z"/>
+              </w:rPr>
+            </w:pPr>
+            <w:ins w:id="72" w:author="Palacherla, Susmitha C (NE)" w:date="2020-07-20T12:12:00Z">
+              <w:r>
+                <w:t xml:space="preserve">All </w:t>
+              </w:r>
+              <w:r>
+                <w:t>Bingo</w:t>
+              </w:r>
+              <w:r>
+                <w:t xml:space="preserve"> coaching logs archived should have their respective detail records archived.</w:t>
+              </w:r>
+            </w:ins>
+          </w:p>
+        </w:tc>
+        <w:tc>
+          <w:tcPr>
+            <w:tcW w:w="1260" w:type="dxa"/>
+          </w:tcPr>
+          <w:p>
+            <w:pPr>
+              <w:rPr>
+                <w:ins w:id="73" w:author="Palacherla, Susmitha C (NE)" w:date="2020-07-20T12:08:00Z"/>
+                <w:rFonts w:asciiTheme="minorHAnsi" w:hAnsiTheme="minorHAnsi"/>
+                <w:bCs/>
+              </w:rPr>
+            </w:pPr>
+          </w:p>
+        </w:tc>
+        <w:tc>
+          <w:tcPr>
+            <w:tcW w:w="2340" w:type="dxa"/>
+          </w:tcPr>
+          <w:p>
+            <w:pPr>
+              <w:rPr>
+                <w:ins w:id="74" w:author="Palacherla, Susmitha C (NE)" w:date="2020-07-20T12:08:00Z"/>
+                <w:rFonts w:asciiTheme="minorHAnsi" w:hAnsiTheme="minorHAnsi"/>
+                <w:bCs/>
+              </w:rPr>
+            </w:pPr>
+          </w:p>
+        </w:tc>
+      </w:tr>
+    </w:tbl>
+    <w:p/>
+    <w:p/>
+    <w:p/>
     <w:sectPr>
       <w:headerReference w:type="default" r:id="rId8"/>
       <w:footerReference w:type="default" r:id="rId9"/>
@@ -3316,7 +6781,7 @@
 </file>
 
 <file path=word/endnotes.xml><?xml version="1.0" encoding="utf-8"?>
-<w:endnotes xmlns:wpc="http://schemas.microsoft.com/office/word/2010/wordprocessingCanvas" xmlns:mc="http://schemas.openxmlformats.org/markup-compatibility/2006" xmlns:o="urn:schemas-microsoft-com:office:office" xmlns:r="http://schemas.openxmlformats.org/officeDocument/2006/relationships" xmlns:m="http://schemas.openxmlformats.org/officeDocument/2006/math" xmlns:v="urn:schemas-microsoft-com:vml" xmlns:wp14="http://schemas.microsoft.com/office/word/2010/wordprocessingDrawing" xmlns:wp="http://schemas.openxmlformats.org/drawingml/2006/wordprocessingDrawing" xmlns:w10="urn:schemas-microsoft-com:office:word" xmlns:w="http://schemas.openxmlformats.org/wordprocessingml/2006/main" xmlns:w14="http://schemas.microsoft.com/office/word/2010/wordml" xmlns:w15="http://schemas.microsoft.com/office/word/2012/wordml" xmlns:wpg="http://schemas.microsoft.com/office/word/2010/wordprocessingGroup" xmlns:wpi="http://schemas.microsoft.com/office/word/2010/wordprocessingInk" xmlns:wne="http://schemas.microsoft.com/office/word/2006/wordml" xmlns:wps="http://schemas.microsoft.com/office/word/2010/wordprocessingShape" mc:Ignorable="w14 w15 wp14">
+<w:endnotes xmlns:wpc="http://schemas.microsoft.com/office/word/2010/wordprocessingCanvas" xmlns:cx="http://schemas.microsoft.com/office/drawing/2014/chartex" xmlns:cx1="http://schemas.microsoft.com/office/drawing/2015/9/8/chartex" xmlns:mc="http://schemas.openxmlformats.org/markup-compatibility/2006" xmlns:o="urn:schemas-microsoft-com:office:office" xmlns:r="http://schemas.openxmlformats.org/officeDocument/2006/relationships" xmlns:m="http://schemas.openxmlformats.org/officeDocument/2006/math" xmlns:v="urn:schemas-microsoft-com:vml" xmlns:wp14="http://schemas.microsoft.com/office/word/2010/wordprocessingDrawing" xmlns:wp="http://schemas.openxmlformats.org/drawingml/2006/wordprocessingDrawing" xmlns:w10="urn:schemas-microsoft-com:office:word" xmlns:w="http://schemas.openxmlformats.org/wordprocessingml/2006/main" xmlns:w14="http://schemas.microsoft.com/office/word/2010/wordml" xmlns:w15="http://schemas.microsoft.com/office/word/2012/wordml" xmlns:w16se="http://schemas.microsoft.com/office/word/2015/wordml/symex" xmlns:wpg="http://schemas.microsoft.com/office/word/2010/wordprocessingGroup" xmlns:wpi="http://schemas.microsoft.com/office/word/2010/wordprocessingInk" xmlns:wne="http://schemas.microsoft.com/office/word/2006/wordml" xmlns:wps="http://schemas.microsoft.com/office/word/2010/wordprocessingShape" mc:Ignorable="w14 w15 w16se wp14">
   <w:endnote w:type="separator" w:id="-1">
     <w:p>
       <w:r>
@@ -3335,7 +6800,7 @@
 </file>
 
 <file path=word/footer1.xml><?xml version="1.0" encoding="utf-8"?>
-<w:ftr xmlns:wpc="http://schemas.microsoft.com/office/word/2010/wordprocessingCanvas" xmlns:mc="http://schemas.openxmlformats.org/markup-compatibility/2006" xmlns:o="urn:schemas-microsoft-com:office:office" xmlns:r="http://schemas.openxmlformats.org/officeDocument/2006/relationships" xmlns:m="http://schemas.openxmlformats.org/officeDocument/2006/math" xmlns:v="urn:schemas-microsoft-com:vml" xmlns:wp14="http://schemas.microsoft.com/office/word/2010/wordprocessingDrawing" xmlns:wp="http://schemas.openxmlformats.org/drawingml/2006/wordprocessingDrawing" xmlns:w10="urn:schemas-microsoft-com:office:word" xmlns:w="http://schemas.openxmlformats.org/wordprocessingml/2006/main" xmlns:w14="http://schemas.microsoft.com/office/word/2010/wordml" xmlns:w15="http://schemas.microsoft.com/office/word/2012/wordml" xmlns:wpg="http://schemas.microsoft.com/office/word/2010/wordprocessingGroup" xmlns:wpi="http://schemas.microsoft.com/office/word/2010/wordprocessingInk" xmlns:wne="http://schemas.microsoft.com/office/word/2006/wordml" xmlns:wps="http://schemas.microsoft.com/office/word/2010/wordprocessingShape" mc:Ignorable="w14 w15 wp14">
+<w:ftr xmlns:wpc="http://schemas.microsoft.com/office/word/2010/wordprocessingCanvas" xmlns:cx="http://schemas.microsoft.com/office/drawing/2014/chartex" xmlns:cx1="http://schemas.microsoft.com/office/drawing/2015/9/8/chartex" xmlns:mc="http://schemas.openxmlformats.org/markup-compatibility/2006" xmlns:o="urn:schemas-microsoft-com:office:office" xmlns:r="http://schemas.openxmlformats.org/officeDocument/2006/relationships" xmlns:m="http://schemas.openxmlformats.org/officeDocument/2006/math" xmlns:v="urn:schemas-microsoft-com:vml" xmlns:wp14="http://schemas.microsoft.com/office/word/2010/wordprocessingDrawing" xmlns:wp="http://schemas.openxmlformats.org/drawingml/2006/wordprocessingDrawing" xmlns:w10="urn:schemas-microsoft-com:office:word" xmlns:w="http://schemas.openxmlformats.org/wordprocessingml/2006/main" xmlns:w14="http://schemas.microsoft.com/office/word/2010/wordml" xmlns:w15="http://schemas.microsoft.com/office/word/2012/wordml" xmlns:w16se="http://schemas.microsoft.com/office/word/2015/wordml/symex" xmlns:wpg="http://schemas.microsoft.com/office/word/2010/wordprocessingGroup" xmlns:wpi="http://schemas.microsoft.com/office/word/2010/wordprocessingInk" xmlns:wne="http://schemas.microsoft.com/office/word/2006/wordml" xmlns:wps="http://schemas.microsoft.com/office/word/2010/wordprocessingShape" mc:Ignorable="w14 w15 w16se wp14">
   <w:p>
     <w:pPr>
       <w:pStyle w:val="CommentText"/>
@@ -3467,7 +6932,7 @@
         <w:sz w:val="18"/>
         <w:szCs w:val="18"/>
       </w:rPr>
-      <w:t>4</w:t>
+      <w:t>5</w:t>
     </w:r>
     <w:r>
       <w:rPr>
@@ -3516,7 +6981,7 @@
         <w:sz w:val="18"/>
         <w:szCs w:val="18"/>
       </w:rPr>
-      <w:t>5</w:t>
+      <w:t>7</w:t>
     </w:r>
     <w:r>
       <w:rPr>
@@ -3544,7 +7009,7 @@
 </file>
 
 <file path=word/footer2.xml><?xml version="1.0" encoding="utf-8"?>
-<w:ftr xmlns:wpc="http://schemas.microsoft.com/office/word/2010/wordprocessingCanvas" xmlns:mc="http://schemas.openxmlformats.org/markup-compatibility/2006" xmlns:o="urn:schemas-microsoft-com:office:office" xmlns:r="http://schemas.openxmlformats.org/officeDocument/2006/relationships" xmlns:m="http://schemas.openxmlformats.org/officeDocument/2006/math" xmlns:v="urn:schemas-microsoft-com:vml" xmlns:wp14="http://schemas.microsoft.com/office/word/2010/wordprocessingDrawing" xmlns:wp="http://schemas.openxmlformats.org/drawingml/2006/wordprocessingDrawing" xmlns:w10="urn:schemas-microsoft-com:office:word" xmlns:w="http://schemas.openxmlformats.org/wordprocessingml/2006/main" xmlns:w14="http://schemas.microsoft.com/office/word/2010/wordml" xmlns:w15="http://schemas.microsoft.com/office/word/2012/wordml" xmlns:wpg="http://schemas.microsoft.com/office/word/2010/wordprocessingGroup" xmlns:wpi="http://schemas.microsoft.com/office/word/2010/wordprocessingInk" xmlns:wne="http://schemas.microsoft.com/office/word/2006/wordml" xmlns:wps="http://schemas.microsoft.com/office/word/2010/wordprocessingShape" mc:Ignorable="w14 w15 wp14">
+<w:ftr xmlns:wpc="http://schemas.microsoft.com/office/word/2010/wordprocessingCanvas" xmlns:cx="http://schemas.microsoft.com/office/drawing/2014/chartex" xmlns:cx1="http://schemas.microsoft.com/office/drawing/2015/9/8/chartex" xmlns:mc="http://schemas.openxmlformats.org/markup-compatibility/2006" xmlns:o="urn:schemas-microsoft-com:office:office" xmlns:r="http://schemas.openxmlformats.org/officeDocument/2006/relationships" xmlns:m="http://schemas.openxmlformats.org/officeDocument/2006/math" xmlns:v="urn:schemas-microsoft-com:vml" xmlns:wp14="http://schemas.microsoft.com/office/word/2010/wordprocessingDrawing" xmlns:wp="http://schemas.openxmlformats.org/drawingml/2006/wordprocessingDrawing" xmlns:w10="urn:schemas-microsoft-com:office:word" xmlns:w="http://schemas.openxmlformats.org/wordprocessingml/2006/main" xmlns:w14="http://schemas.microsoft.com/office/word/2010/wordml" xmlns:w15="http://schemas.microsoft.com/office/word/2012/wordml" xmlns:w16se="http://schemas.microsoft.com/office/word/2015/wordml/symex" xmlns:wpg="http://schemas.microsoft.com/office/word/2010/wordprocessingGroup" xmlns:wpi="http://schemas.microsoft.com/office/word/2010/wordprocessingInk" xmlns:wne="http://schemas.microsoft.com/office/word/2006/wordml" xmlns:wps="http://schemas.microsoft.com/office/word/2010/wordprocessingShape" mc:Ignorable="w14 w15 w16se wp14">
   <w:p>
     <w:pPr>
       <w:pStyle w:val="Footer"/>
@@ -3670,7 +7135,7 @@
 </file>
 
 <file path=word/footnotes.xml><?xml version="1.0" encoding="utf-8"?>
-<w:footnotes xmlns:wpc="http://schemas.microsoft.com/office/word/2010/wordprocessingCanvas" xmlns:mc="http://schemas.openxmlformats.org/markup-compatibility/2006" xmlns:o="urn:schemas-microsoft-com:office:office" xmlns:r="http://schemas.openxmlformats.org/officeDocument/2006/relationships" xmlns:m="http://schemas.openxmlformats.org/officeDocument/2006/math" xmlns:v="urn:schemas-microsoft-com:vml" xmlns:wp14="http://schemas.microsoft.com/office/word/2010/wordprocessingDrawing" xmlns:wp="http://schemas.openxmlformats.org/drawingml/2006/wordprocessingDrawing" xmlns:w10="urn:schemas-microsoft-com:office:word" xmlns:w="http://schemas.openxmlformats.org/wordprocessingml/2006/main" xmlns:w14="http://schemas.microsoft.com/office/word/2010/wordml" xmlns:w15="http://schemas.microsoft.com/office/word/2012/wordml" xmlns:wpg="http://schemas.microsoft.com/office/word/2010/wordprocessingGroup" xmlns:wpi="http://schemas.microsoft.com/office/word/2010/wordprocessingInk" xmlns:wne="http://schemas.microsoft.com/office/word/2006/wordml" xmlns:wps="http://schemas.microsoft.com/office/word/2010/wordprocessingShape" mc:Ignorable="w14 w15 wp14">
+<w:footnotes xmlns:wpc="http://schemas.microsoft.com/office/word/2010/wordprocessingCanvas" xmlns:cx="http://schemas.microsoft.com/office/drawing/2014/chartex" xmlns:cx1="http://schemas.microsoft.com/office/drawing/2015/9/8/chartex" xmlns:mc="http://schemas.openxmlformats.org/markup-compatibility/2006" xmlns:o="urn:schemas-microsoft-com:office:office" xmlns:r="http://schemas.openxmlformats.org/officeDocument/2006/relationships" xmlns:m="http://schemas.openxmlformats.org/officeDocument/2006/math" xmlns:v="urn:schemas-microsoft-com:vml" xmlns:wp14="http://schemas.microsoft.com/office/word/2010/wordprocessingDrawing" xmlns:wp="http://schemas.openxmlformats.org/drawingml/2006/wordprocessingDrawing" xmlns:w10="urn:schemas-microsoft-com:office:word" xmlns:w="http://schemas.openxmlformats.org/wordprocessingml/2006/main" xmlns:w14="http://schemas.microsoft.com/office/word/2010/wordml" xmlns:w15="http://schemas.microsoft.com/office/word/2012/wordml" xmlns:w16se="http://schemas.microsoft.com/office/word/2015/wordml/symex" xmlns:wpg="http://schemas.microsoft.com/office/word/2010/wordprocessingGroup" xmlns:wpi="http://schemas.microsoft.com/office/word/2010/wordprocessingInk" xmlns:wne="http://schemas.microsoft.com/office/word/2006/wordml" xmlns:wps="http://schemas.microsoft.com/office/word/2010/wordprocessingShape" mc:Ignorable="w14 w15 w16se wp14">
   <w:footnote w:type="separator" w:id="-1">
     <w:p>
       <w:r>
@@ -3689,7 +7154,7 @@
 </file>
 
 <file path=word/header1.xml><?xml version="1.0" encoding="utf-8"?>
-<w:hdr xmlns:wpc="http://schemas.microsoft.com/office/word/2010/wordprocessingCanvas" xmlns:mc="http://schemas.openxmlformats.org/markup-compatibility/2006" xmlns:o="urn:schemas-microsoft-com:office:office" xmlns:r="http://schemas.openxmlformats.org/officeDocument/2006/relationships" xmlns:m="http://schemas.openxmlformats.org/officeDocument/2006/math" xmlns:v="urn:schemas-microsoft-com:vml" xmlns:wp14="http://schemas.microsoft.com/office/word/2010/wordprocessingDrawing" xmlns:wp="http://schemas.openxmlformats.org/drawingml/2006/wordprocessingDrawing" xmlns:w10="urn:schemas-microsoft-com:office:word" xmlns:w="http://schemas.openxmlformats.org/wordprocessingml/2006/main" xmlns:w14="http://schemas.microsoft.com/office/word/2010/wordml" xmlns:w15="http://schemas.microsoft.com/office/word/2012/wordml" xmlns:wpg="http://schemas.microsoft.com/office/word/2010/wordprocessingGroup" xmlns:wpi="http://schemas.microsoft.com/office/word/2010/wordprocessingInk" xmlns:wne="http://schemas.microsoft.com/office/word/2006/wordml" xmlns:wps="http://schemas.microsoft.com/office/word/2010/wordprocessingShape" mc:Ignorable="w14 w15 wp14">
+<w:hdr xmlns:wpc="http://schemas.microsoft.com/office/word/2010/wordprocessingCanvas" xmlns:cx="http://schemas.microsoft.com/office/drawing/2014/chartex" xmlns:cx1="http://schemas.microsoft.com/office/drawing/2015/9/8/chartex" xmlns:mc="http://schemas.openxmlformats.org/markup-compatibility/2006" xmlns:o="urn:schemas-microsoft-com:office:office" xmlns:r="http://schemas.openxmlformats.org/officeDocument/2006/relationships" xmlns:m="http://schemas.openxmlformats.org/officeDocument/2006/math" xmlns:v="urn:schemas-microsoft-com:vml" xmlns:wp14="http://schemas.microsoft.com/office/word/2010/wordprocessingDrawing" xmlns:wp="http://schemas.openxmlformats.org/drawingml/2006/wordprocessingDrawing" xmlns:w10="urn:schemas-microsoft-com:office:word" xmlns:w="http://schemas.openxmlformats.org/wordprocessingml/2006/main" xmlns:w14="http://schemas.microsoft.com/office/word/2010/wordml" xmlns:w15="http://schemas.microsoft.com/office/word/2012/wordml" xmlns:w16se="http://schemas.microsoft.com/office/word/2015/wordml/symex" xmlns:wpg="http://schemas.microsoft.com/office/word/2010/wordprocessingGroup" xmlns:wpi="http://schemas.microsoft.com/office/word/2010/wordprocessingInk" xmlns:wne="http://schemas.microsoft.com/office/word/2006/wordml" xmlns:wps="http://schemas.microsoft.com/office/word/2010/wordprocessingShape" mc:Ignorable="w14 w15 w16se wp14">
   <w:p>
     <w:pPr>
       <w:pStyle w:val="Header"/>
@@ -3752,7 +7217,7 @@
 </file>
 
 <file path=word/numbering.xml><?xml version="1.0" encoding="utf-8"?>
-<w:numbering xmlns:wpc="http://schemas.microsoft.com/office/word/2010/wordprocessingCanvas" xmlns:mc="http://schemas.openxmlformats.org/markup-compatibility/2006" xmlns:o="urn:schemas-microsoft-com:office:office" xmlns:r="http://schemas.openxmlformats.org/officeDocument/2006/relationships" xmlns:m="http://schemas.openxmlformats.org/officeDocument/2006/math" xmlns:v="urn:schemas-microsoft-com:vml" xmlns:wp14="http://schemas.microsoft.com/office/word/2010/wordprocessingDrawing" xmlns:wp="http://schemas.openxmlformats.org/drawingml/2006/wordprocessingDrawing" xmlns:w10="urn:schemas-microsoft-com:office:word" xmlns:w="http://schemas.openxmlformats.org/wordprocessingml/2006/main" xmlns:w14="http://schemas.microsoft.com/office/word/2010/wordml" xmlns:w15="http://schemas.microsoft.com/office/word/2012/wordml" xmlns:wpg="http://schemas.microsoft.com/office/word/2010/wordprocessingGroup" xmlns:wpi="http://schemas.microsoft.com/office/word/2010/wordprocessingInk" xmlns:wne="http://schemas.microsoft.com/office/word/2006/wordml" xmlns:wps="http://schemas.microsoft.com/office/word/2010/wordprocessingShape" mc:Ignorable="w14 w15 wp14">
+<w:numbering xmlns:wpc="http://schemas.microsoft.com/office/word/2010/wordprocessingCanvas" xmlns:cx="http://schemas.microsoft.com/office/drawing/2014/chartex" xmlns:cx1="http://schemas.microsoft.com/office/drawing/2015/9/8/chartex" xmlns:mc="http://schemas.openxmlformats.org/markup-compatibility/2006" xmlns:o="urn:schemas-microsoft-com:office:office" xmlns:r="http://schemas.openxmlformats.org/officeDocument/2006/relationships" xmlns:m="http://schemas.openxmlformats.org/officeDocument/2006/math" xmlns:v="urn:schemas-microsoft-com:vml" xmlns:wp14="http://schemas.microsoft.com/office/word/2010/wordprocessingDrawing" xmlns:wp="http://schemas.openxmlformats.org/drawingml/2006/wordprocessingDrawing" xmlns:w10="urn:schemas-microsoft-com:office:word" xmlns:w="http://schemas.openxmlformats.org/wordprocessingml/2006/main" xmlns:w14="http://schemas.microsoft.com/office/word/2010/wordml" xmlns:w15="http://schemas.microsoft.com/office/word/2012/wordml" xmlns:w16se="http://schemas.microsoft.com/office/word/2015/wordml/symex" xmlns:wpg="http://schemas.microsoft.com/office/word/2010/wordprocessingGroup" xmlns:wpi="http://schemas.microsoft.com/office/word/2010/wordprocessingInk" xmlns:wne="http://schemas.microsoft.com/office/word/2006/wordml" xmlns:wps="http://schemas.microsoft.com/office/word/2010/wordprocessingShape" mc:Ignorable="w14 w15 w16se wp14">
   <w:abstractNum w:abstractNumId="0" w15:restartNumberingAfterBreak="0">
     <w:nsid w:val="0A99377A"/>
     <w:multiLevelType w:val="hybridMultilevel"/>
@@ -3982,6 +7447,208 @@
     </w:lvl>
   </w:abstractNum>
   <w:abstractNum w:abstractNumId="2" w15:restartNumberingAfterBreak="0">
+    <w:nsid w:val="19950F26"/>
+    <w:multiLevelType w:val="hybridMultilevel"/>
+    <w:tmpl w:val="B4908AC8"/>
+    <w:lvl w:ilvl="0" w:tplc="0409000F">
+      <w:start w:val="1"/>
+      <w:numFmt w:val="decimal"/>
+      <w:lvlText w:val="%1."/>
+      <w:lvlJc w:val="left"/>
+      <w:pPr>
+        <w:ind w:left="720" w:hanging="360"/>
+      </w:pPr>
+    </w:lvl>
+    <w:lvl w:ilvl="1" w:tplc="04090019" w:tentative="1">
+      <w:start w:val="1"/>
+      <w:numFmt w:val="lowerLetter"/>
+      <w:lvlText w:val="%2."/>
+      <w:lvlJc w:val="left"/>
+      <w:pPr>
+        <w:ind w:left="1440" w:hanging="360"/>
+      </w:pPr>
+    </w:lvl>
+    <w:lvl w:ilvl="2" w:tplc="0409001B" w:tentative="1">
+      <w:start w:val="1"/>
+      <w:numFmt w:val="lowerRoman"/>
+      <w:lvlText w:val="%3."/>
+      <w:lvlJc w:val="right"/>
+      <w:pPr>
+        <w:ind w:left="2160" w:hanging="180"/>
+      </w:pPr>
+    </w:lvl>
+    <w:lvl w:ilvl="3" w:tplc="0409000F" w:tentative="1">
+      <w:start w:val="1"/>
+      <w:numFmt w:val="decimal"/>
+      <w:lvlText w:val="%4."/>
+      <w:lvlJc w:val="left"/>
+      <w:pPr>
+        <w:ind w:left="2880" w:hanging="360"/>
+      </w:pPr>
+    </w:lvl>
+    <w:lvl w:ilvl="4" w:tplc="04090019" w:tentative="1">
+      <w:start w:val="1"/>
+      <w:numFmt w:val="lowerLetter"/>
+      <w:lvlText w:val="%5."/>
+      <w:lvlJc w:val="left"/>
+      <w:pPr>
+        <w:ind w:left="3600" w:hanging="360"/>
+      </w:pPr>
+    </w:lvl>
+    <w:lvl w:ilvl="5" w:tplc="0409001B" w:tentative="1">
+      <w:start w:val="1"/>
+      <w:numFmt w:val="lowerRoman"/>
+      <w:lvlText w:val="%6."/>
+      <w:lvlJc w:val="right"/>
+      <w:pPr>
+        <w:ind w:left="4320" w:hanging="180"/>
+      </w:pPr>
+    </w:lvl>
+    <w:lvl w:ilvl="6" w:tplc="0409000F" w:tentative="1">
+      <w:start w:val="1"/>
+      <w:numFmt w:val="decimal"/>
+      <w:lvlText w:val="%7."/>
+      <w:lvlJc w:val="left"/>
+      <w:pPr>
+        <w:ind w:left="5040" w:hanging="360"/>
+      </w:pPr>
+    </w:lvl>
+    <w:lvl w:ilvl="7" w:tplc="04090019" w:tentative="1">
+      <w:start w:val="1"/>
+      <w:numFmt w:val="lowerLetter"/>
+      <w:lvlText w:val="%8."/>
+      <w:lvlJc w:val="left"/>
+      <w:pPr>
+        <w:ind w:left="5760" w:hanging="360"/>
+      </w:pPr>
+    </w:lvl>
+    <w:lvl w:ilvl="8" w:tplc="0409001B" w:tentative="1">
+      <w:start w:val="1"/>
+      <w:numFmt w:val="lowerRoman"/>
+      <w:lvlText w:val="%9."/>
+      <w:lvlJc w:val="right"/>
+      <w:pPr>
+        <w:ind w:left="6480" w:hanging="180"/>
+      </w:pPr>
+    </w:lvl>
+  </w:abstractNum>
+  <w:abstractNum w:abstractNumId="3" w15:restartNumberingAfterBreak="0">
+    <w:nsid w:val="2EBE711A"/>
+    <w:multiLevelType w:val="hybridMultilevel"/>
+    <w:tmpl w:val="44361926"/>
+    <w:lvl w:ilvl="0" w:tplc="0409000F">
+      <w:start w:val="1"/>
+      <w:numFmt w:val="decimal"/>
+      <w:lvlText w:val="%1."/>
+      <w:lvlJc w:val="left"/>
+      <w:pPr>
+        <w:tabs>
+          <w:tab w:val="num" w:pos="720"/>
+        </w:tabs>
+        <w:ind w:left="720" w:hanging="360"/>
+      </w:pPr>
+    </w:lvl>
+    <w:lvl w:ilvl="1" w:tplc="4056895E">
+      <w:start w:val="1"/>
+      <w:numFmt w:val="decimal"/>
+      <w:lvlText w:val="%2."/>
+      <w:lvlJc w:val="left"/>
+      <w:pPr>
+        <w:tabs>
+          <w:tab w:val="num" w:pos="1440"/>
+        </w:tabs>
+        <w:ind w:left="1440" w:hanging="360"/>
+      </w:pPr>
+      <w:rPr>
+        <w:rFonts w:hint="default"/>
+      </w:rPr>
+    </w:lvl>
+    <w:lvl w:ilvl="2" w:tplc="0409001B" w:tentative="1">
+      <w:start w:val="1"/>
+      <w:numFmt w:val="lowerRoman"/>
+      <w:lvlText w:val="%3."/>
+      <w:lvlJc w:val="right"/>
+      <w:pPr>
+        <w:tabs>
+          <w:tab w:val="num" w:pos="2160"/>
+        </w:tabs>
+        <w:ind w:left="2160" w:hanging="180"/>
+      </w:pPr>
+    </w:lvl>
+    <w:lvl w:ilvl="3" w:tplc="0409000F" w:tentative="1">
+      <w:start w:val="1"/>
+      <w:numFmt w:val="decimal"/>
+      <w:lvlText w:val="%4."/>
+      <w:lvlJc w:val="left"/>
+      <w:pPr>
+        <w:tabs>
+          <w:tab w:val="num" w:pos="2880"/>
+        </w:tabs>
+        <w:ind w:left="2880" w:hanging="360"/>
+      </w:pPr>
+    </w:lvl>
+    <w:lvl w:ilvl="4" w:tplc="04090019" w:tentative="1">
+      <w:start w:val="1"/>
+      <w:numFmt w:val="lowerLetter"/>
+      <w:lvlText w:val="%5."/>
+      <w:lvlJc w:val="left"/>
+      <w:pPr>
+        <w:tabs>
+          <w:tab w:val="num" w:pos="3600"/>
+        </w:tabs>
+        <w:ind w:left="3600" w:hanging="360"/>
+      </w:pPr>
+    </w:lvl>
+    <w:lvl w:ilvl="5" w:tplc="0409001B" w:tentative="1">
+      <w:start w:val="1"/>
+      <w:numFmt w:val="lowerRoman"/>
+      <w:lvlText w:val="%6."/>
+      <w:lvlJc w:val="right"/>
+      <w:pPr>
+        <w:tabs>
+          <w:tab w:val="num" w:pos="4320"/>
+        </w:tabs>
+        <w:ind w:left="4320" w:hanging="180"/>
+      </w:pPr>
+    </w:lvl>
+    <w:lvl w:ilvl="6" w:tplc="0409000F" w:tentative="1">
+      <w:start w:val="1"/>
+      <w:numFmt w:val="decimal"/>
+      <w:lvlText w:val="%7."/>
+      <w:lvlJc w:val="left"/>
+      <w:pPr>
+        <w:tabs>
+          <w:tab w:val="num" w:pos="5040"/>
+        </w:tabs>
+        <w:ind w:left="5040" w:hanging="360"/>
+      </w:pPr>
+    </w:lvl>
+    <w:lvl w:ilvl="7" w:tplc="04090019" w:tentative="1">
+      <w:start w:val="1"/>
+      <w:numFmt w:val="lowerLetter"/>
+      <w:lvlText w:val="%8."/>
+      <w:lvlJc w:val="left"/>
+      <w:pPr>
+        <w:tabs>
+          <w:tab w:val="num" w:pos="5760"/>
+        </w:tabs>
+        <w:ind w:left="5760" w:hanging="360"/>
+      </w:pPr>
+    </w:lvl>
+    <w:lvl w:ilvl="8" w:tplc="0409001B" w:tentative="1">
+      <w:start w:val="1"/>
+      <w:numFmt w:val="lowerRoman"/>
+      <w:lvlText w:val="%9."/>
+      <w:lvlJc w:val="right"/>
+      <w:pPr>
+        <w:tabs>
+          <w:tab w:val="num" w:pos="6480"/>
+        </w:tabs>
+        <w:ind w:left="6480" w:hanging="180"/>
+      </w:pPr>
+    </w:lvl>
+  </w:abstractNum>
+  <w:abstractNum w:abstractNumId="4" w15:restartNumberingAfterBreak="0">
     <w:nsid w:val="35CF0A7E"/>
     <w:multiLevelType w:val="hybridMultilevel"/>
     <w:tmpl w:val="D41CCF5C"/>
@@ -4093,10 +7760,10 @@
       </w:rPr>
     </w:lvl>
   </w:abstractNum>
-  <w:abstractNum w:abstractNumId="3" w15:restartNumberingAfterBreak="0">
+  <w:abstractNum w:abstractNumId="5" w15:restartNumberingAfterBreak="0">
     <w:nsid w:val="388921D8"/>
     <w:multiLevelType w:val="hybridMultilevel"/>
-    <w:tmpl w:val="44361926"/>
+    <w:tmpl w:val="84AAFA5A"/>
     <w:lvl w:ilvl="0" w:tplc="0409000F">
       <w:start w:val="1"/>
       <w:numFmt w:val="decimal"/>
@@ -4209,7 +7876,7 @@
       </w:pPr>
     </w:lvl>
   </w:abstractNum>
-  <w:abstractNum w:abstractNumId="4" w15:restartNumberingAfterBreak="0">
+  <w:abstractNum w:abstractNumId="6" w15:restartNumberingAfterBreak="0">
     <w:nsid w:val="395C493C"/>
     <w:multiLevelType w:val="hybridMultilevel"/>
     <w:tmpl w:val="82EE6064"/>
@@ -4325,7 +7992,7 @@
       </w:pPr>
     </w:lvl>
   </w:abstractNum>
-  <w:abstractNum w:abstractNumId="5" w15:restartNumberingAfterBreak="0">
+  <w:abstractNum w:abstractNumId="7" w15:restartNumberingAfterBreak="0">
     <w:nsid w:val="4C9B20E6"/>
     <w:multiLevelType w:val="hybridMultilevel"/>
     <w:tmpl w:val="126AE5BC"/>
@@ -4437,7 +8104,7 @@
       </w:rPr>
     </w:lvl>
   </w:abstractNum>
-  <w:abstractNum w:abstractNumId="6" w15:restartNumberingAfterBreak="0">
+  <w:abstractNum w:abstractNumId="8" w15:restartNumberingAfterBreak="0">
     <w:nsid w:val="624A7C07"/>
     <w:multiLevelType w:val="hybridMultilevel"/>
     <w:tmpl w:val="9232ED26"/>
@@ -4554,32 +8221,46 @@
     </w:lvl>
   </w:abstractNum>
   <w:num w:numId="1">
+    <w:abstractNumId w:val="7"/>
+  </w:num>
+  <w:num w:numId="2">
     <w:abstractNumId w:val="5"/>
   </w:num>
-  <w:num w:numId="2">
-    <w:abstractNumId w:val="3"/>
-  </w:num>
   <w:num w:numId="3">
-    <w:abstractNumId w:val="6"/>
+    <w:abstractNumId w:val="8"/>
   </w:num>
   <w:num w:numId="4">
-    <w:abstractNumId w:val="2"/>
+    <w:abstractNumId w:val="4"/>
   </w:num>
   <w:num w:numId="5">
     <w:abstractNumId w:val="0"/>
   </w:num>
   <w:num w:numId="6">
-    <w:abstractNumId w:val="4"/>
+    <w:abstractNumId w:val="6"/>
   </w:num>
   <w:num w:numId="7">
     <w:abstractNumId w:val="1"/>
+  </w:num>
+  <w:num w:numId="8">
+    <w:abstractNumId w:val="3"/>
+  </w:num>
+  <w:num w:numId="9">
+    <w:abstractNumId w:val="2"/>
   </w:num>
   <w:numIdMacAtCleanup w:val="2"/>
 </w:numbering>
 </file>
 
+<file path=word/people.xml><?xml version="1.0" encoding="utf-8"?>
+<w15:people xmlns:wpc="http://schemas.microsoft.com/office/word/2010/wordprocessingCanvas" xmlns:cx="http://schemas.microsoft.com/office/drawing/2014/chartex" xmlns:cx1="http://schemas.microsoft.com/office/drawing/2015/9/8/chartex" xmlns:mc="http://schemas.openxmlformats.org/markup-compatibility/2006" xmlns:o="urn:schemas-microsoft-com:office:office" xmlns:r="http://schemas.openxmlformats.org/officeDocument/2006/relationships" xmlns:m="http://schemas.openxmlformats.org/officeDocument/2006/math" xmlns:v="urn:schemas-microsoft-com:vml" xmlns:wp14="http://schemas.microsoft.com/office/word/2010/wordprocessingDrawing" xmlns:wp="http://schemas.openxmlformats.org/drawingml/2006/wordprocessingDrawing" xmlns:w10="urn:schemas-microsoft-com:office:word" xmlns:w="http://schemas.openxmlformats.org/wordprocessingml/2006/main" xmlns:w14="http://schemas.microsoft.com/office/word/2010/wordml" xmlns:w15="http://schemas.microsoft.com/office/word/2012/wordml" xmlns:w16se="http://schemas.microsoft.com/office/word/2015/wordml/symex" xmlns:wpg="http://schemas.microsoft.com/office/word/2010/wordprocessingGroup" xmlns:wpi="http://schemas.microsoft.com/office/word/2010/wordprocessingInk" xmlns:wne="http://schemas.microsoft.com/office/word/2006/wordml" xmlns:wps="http://schemas.microsoft.com/office/word/2010/wordprocessingShape" mc:Ignorable="w14 w15 w16se wp14">
+  <w15:person w15:author="Palacherla, Susmitha C (NE)">
+    <w15:presenceInfo w15:providerId="AD" w15:userId="S-1-5-21-560238246-503670158-341402209-633624"/>
+  </w15:person>
+</w15:people>
+</file>
+
 <file path=word/styles.xml><?xml version="1.0" encoding="utf-8"?>
-<w:styles xmlns:mc="http://schemas.openxmlformats.org/markup-compatibility/2006" xmlns:r="http://schemas.openxmlformats.org/officeDocument/2006/relationships" xmlns:w="http://schemas.openxmlformats.org/wordprocessingml/2006/main" xmlns:w14="http://schemas.microsoft.com/office/word/2010/wordml" xmlns:w15="http://schemas.microsoft.com/office/word/2012/wordml" mc:Ignorable="w14 w15">
+<w:styles xmlns:mc="http://schemas.openxmlformats.org/markup-compatibility/2006" xmlns:r="http://schemas.openxmlformats.org/officeDocument/2006/relationships" xmlns:w="http://schemas.openxmlformats.org/wordprocessingml/2006/main" xmlns:w14="http://schemas.microsoft.com/office/word/2010/wordml" xmlns:w15="http://schemas.microsoft.com/office/word/2012/wordml" xmlns:w16se="http://schemas.microsoft.com/office/word/2015/wordml/symex" mc:Ignorable="w14 w15 w16se">
   <w:docDefaults>
     <w:rPrDefault>
       <w:rPr>
@@ -5862,7 +9543,7 @@
 </file>
 
 <file path=customXml/itemProps1.xml><?xml version="1.0" encoding="utf-8"?>
-<ds:datastoreItem xmlns:ds="http://schemas.openxmlformats.org/officeDocument/2006/customXml" ds:itemID="{10D8DE9B-5F09-46CE-9287-DC7DD7CBF298}">
+<ds:datastoreItem xmlns:ds="http://schemas.openxmlformats.org/officeDocument/2006/customXml" ds:itemID="{15EC0866-EBCB-4343-B169-CF9EE2BC9060}">
   <ds:schemaRefs>
     <ds:schemaRef ds:uri="http://schemas.openxmlformats.org/officeDocument/2006/bibliography"/>
   </ds:schemaRefs>

</xml_diff>